<commit_message>
TS 6.3 - 6.6 Kramam Tamil 20/01/2022
</commit_message>
<xml_diff>
--- a/TS-Kramam/TS-6.3/TS 6.3 Tamil Krama Paatam Corrections.docx
+++ b/TS-Kramam/TS-6.3/TS 6.3 Tamil Krama Paatam Corrections.docx
@@ -111,7 +111,18 @@
           <w:szCs w:val="32"/>
           <w:u w:val="single"/>
         </w:rPr>
-        <w:t xml:space="preserve">Observed till </w:t>
+        <w:t xml:space="preserve">Observed </w:t>
+      </w:r>
+      <w:proofErr w:type="gramStart"/>
+      <w:r>
+        <w:rPr>
+          <w:b/>
+          <w:bCs/>
+          <w:sz w:val="32"/>
+          <w:szCs w:val="32"/>
+          <w:u w:val="single"/>
+        </w:rPr>
+        <w:t xml:space="preserve">till </w:t>
       </w:r>
       <w:r>
         <w:rPr>
@@ -124,6 +135,7 @@
         </w:rPr>
         <w:t>????</w:t>
       </w:r>
+      <w:proofErr w:type="gramEnd"/>
     </w:p>
     <w:p>
       <w:pPr>
@@ -138,12 +150,28 @@
           <w:b/>
           <w:bCs/>
         </w:rPr>
-        <w:t>(ignore those which are already incorporated in your book’s version and date)</w:t>
+        <w:t>(</w:t>
+      </w:r>
+      <w:proofErr w:type="gramStart"/>
+      <w:r>
+        <w:rPr>
+          <w:b/>
+          <w:bCs/>
+        </w:rPr>
+        <w:t>ignore</w:t>
+      </w:r>
+      <w:proofErr w:type="gramEnd"/>
+      <w:r>
+        <w:rPr>
+          <w:b/>
+          <w:bCs/>
+        </w:rPr>
+        <w:t xml:space="preserve"> those which are already incorporated in your book’s version and date)</w:t>
       </w:r>
     </w:p>
     <w:tbl>
       <w:tblPr>
-        <w:tblW w:w="13835" w:type="dxa"/>
+        <w:tblW w:w="14287" w:type="dxa"/>
         <w:tblInd w:w="-792" w:type="dxa"/>
         <w:tblBorders>
           <w:top w:val="single" w:sz="4" w:space="0" w:color="000000"/>
@@ -158,7 +186,7 @@
       <w:tblGrid>
         <w:gridCol w:w="3877"/>
         <w:gridCol w:w="4738"/>
-        <w:gridCol w:w="5220"/>
+        <w:gridCol w:w="5672"/>
       </w:tblGrid>
       <w:tr>
         <w:tc>
@@ -236,7 +264,7 @@
         </w:tc>
         <w:tc>
           <w:tcPr>
-            <w:tcW w:w="5220" w:type="dxa"/>
+            <w:tcW w:w="5672" w:type="dxa"/>
           </w:tcPr>
           <w:p>
             <w:pPr>
@@ -428,379 +456,621 @@
                 <w:color w:val="000000"/>
                 <w:sz w:val="40"/>
                 <w:szCs w:val="40"/>
-                <w:lang w:bidi="ml-IN"/>
               </w:rPr>
             </w:pPr>
             <w:r>
+              <w:rPr>
+                <w:rFonts w:ascii="Latha" w:hAnsi="Latha" w:cs="Latha"/>
+                <w:sz w:val="28"/>
+                <w:szCs w:val="28"/>
+                <w:cs/>
+                <w:lang w:bidi="ta-IN"/>
+              </w:rPr>
+              <w:t>ஏ</w:t>
+            </w:r>
+            <w:r>
+              <w:rPr>
+                <w:rFonts w:ascii="BRH Tamil Tab Extra" w:hAnsi="BRH Tamil Tab Extra" w:cs="Latha"/>
+                <w:b/>
+                <w:sz w:val="32"/>
+                <w:szCs w:val="28"/>
+                <w:lang w:bidi="ta-IN"/>
+              </w:rPr>
+              <w:t>…</w:t>
+            </w:r>
+            <w:r>
+              <w:rPr>
+                <w:rFonts w:ascii="Latha" w:hAnsi="Latha" w:cs="Latha"/>
+                <w:sz w:val="28"/>
+                <w:szCs w:val="28"/>
+                <w:cs/>
+                <w:lang w:bidi="ta-IN"/>
+              </w:rPr>
+              <w:t>ன</w:t>
+            </w:r>
+            <w:r>
+              <w:rPr>
+                <w:rFonts w:ascii="BRH Tamil Tab Extra" w:hAnsi="BRH Tamil Tab Extra" w:cs="Latha"/>
+                <w:b/>
+                <w:sz w:val="32"/>
+                <w:szCs w:val="28"/>
+                <w:lang w:bidi="ta-IN"/>
+              </w:rPr>
+              <w:t>…</w:t>
+            </w:r>
+            <w:r>
+              <w:rPr>
+                <w:rFonts w:ascii="Latha" w:hAnsi="Latha" w:cs="Latha"/>
+                <w:sz w:val="28"/>
+                <w:szCs w:val="28"/>
+                <w:cs/>
+                <w:lang w:bidi="ta-IN"/>
+              </w:rPr>
+              <w:t>ந்</w:t>
+            </w:r>
+            <w:r>
+              <w:rPr>
+                <w:rFonts w:ascii="Latha" w:hAnsi="Latha" w:cs="Latha"/>
+                <w:sz w:val="28"/>
+                <w:szCs w:val="28"/>
+                <w:lang w:bidi="ta-IN"/>
+              </w:rPr>
+              <w:t xml:space="preserve"> </w:t>
+            </w:r>
+            <w:r>
+              <w:rPr>
+                <w:rFonts w:ascii="Latha" w:hAnsi="Latha" w:cs="Latha"/>
+                <w:sz w:val="28"/>
+                <w:szCs w:val="28"/>
+                <w:cs/>
+                <w:lang w:bidi="ta-IN"/>
+              </w:rPr>
+              <w:t>தே</w:t>
+            </w:r>
+            <w:r>
+              <w:rPr>
+                <w:rFonts w:ascii="BRH Tamil Tab Extra" w:hAnsi="BRH Tamil Tab Extra" w:cs="Latha"/>
+                <w:b/>
+                <w:sz w:val="32"/>
+                <w:szCs w:val="28"/>
+                <w:lang w:bidi="ta-IN"/>
+              </w:rPr>
+              <w:t>…</w:t>
+            </w:r>
+            <w:r>
+              <w:rPr>
+                <w:rFonts w:ascii="Latha" w:hAnsi="Latha" w:cs="Latha"/>
+                <w:b/>
+                <w:bCs/>
+                <w:position w:val="-12"/>
+                <w:sz w:val="28"/>
+                <w:szCs w:val="28"/>
+                <w:cs/>
+                <w:lang w:bidi="ta-IN"/>
+              </w:rPr>
+              <w:t>3</w:t>
+            </w:r>
+            <w:r>
+              <w:rPr>
+                <w:rFonts w:ascii="Latha" w:hAnsi="Latha" w:cs="Latha"/>
+                <w:sz w:val="28"/>
+                <w:szCs w:val="28"/>
+                <w:cs/>
+                <w:lang w:bidi="ta-IN"/>
+              </w:rPr>
+              <w:t>வதா</w:t>
+            </w:r>
+            <w:r>
+              <w:rPr>
+                <w:rFonts w:ascii="BRH Tamil Tab Extra" w:hAnsi="BRH Tamil Tab Extra" w:cs="Latha"/>
+                <w:b/>
+                <w:sz w:val="36"/>
+                <w:szCs w:val="28"/>
+                <w:highlight w:val="yellow"/>
+                <w:lang w:bidi="ta-IN"/>
+              </w:rPr>
+              <w:t>‡</w:t>
+            </w:r>
+            <w:r>
+              <w:rPr>
+                <w:rFonts w:ascii="Latha" w:hAnsi="Latha" w:cs="Latha"/>
+                <w:sz w:val="28"/>
+                <w:szCs w:val="28"/>
+                <w:highlight w:val="yellow"/>
+                <w:cs/>
+                <w:lang w:bidi="ta-IN"/>
+              </w:rPr>
+              <w:t>ப்</w:t>
+            </w:r>
+            <w:r>
+              <w:rPr>
+                <w:rFonts w:ascii="Latha" w:hAnsi="Latha" w:cs="Latha"/>
+                <w:b/>
+                <w:bCs/>
+                <w:position w:val="-12"/>
+                <w:sz w:val="28"/>
+                <w:szCs w:val="28"/>
+                <w:highlight w:val="yellow"/>
+                <w:cs/>
+                <w:lang w:bidi="ta-IN"/>
+              </w:rPr>
+              <w:t>4</w:t>
+            </w:r>
+            <w:r>
+              <w:rPr>
+                <w:rFonts w:ascii="Latha" w:hAnsi="Latha" w:cs="Latha"/>
+                <w:sz w:val="28"/>
+                <w:szCs w:val="28"/>
+                <w:highlight w:val="yellow"/>
+                <w:cs/>
+                <w:lang w:bidi="ta-IN"/>
+              </w:rPr>
+              <w:t>ய</w:t>
+            </w:r>
+            <w:r>
+              <w:rPr>
+                <w:rFonts w:ascii="Latha" w:hAnsi="Latha" w:cs="Latha"/>
+                <w:sz w:val="28"/>
+                <w:szCs w:val="28"/>
+                <w:lang w:bidi="ta-IN"/>
+              </w:rPr>
+              <w:t xml:space="preserve"> | </w:t>
+            </w:r>
+            <w:r>
+              <w:rPr>
+                <w:rFonts w:ascii="Latha" w:hAnsi="Latha" w:cs="Latha"/>
+                <w:sz w:val="28"/>
+                <w:szCs w:val="28"/>
+                <w:cs/>
+                <w:lang w:bidi="ta-IN"/>
+              </w:rPr>
+              <w:t>தே</w:t>
+            </w:r>
+            <w:r>
+              <w:rPr>
+                <w:rFonts w:ascii="BRH Tamil Tab Extra" w:hAnsi="BRH Tamil Tab Extra" w:cs="Latha"/>
+                <w:b/>
+                <w:sz w:val="32"/>
+                <w:szCs w:val="28"/>
+                <w:lang w:bidi="ta-IN"/>
+              </w:rPr>
+              <w:t>…</w:t>
+            </w:r>
+            <w:r>
+              <w:rPr>
+                <w:rFonts w:ascii="Latha" w:hAnsi="Latha" w:cs="Latha"/>
+                <w:b/>
+                <w:bCs/>
+                <w:position w:val="-12"/>
+                <w:sz w:val="28"/>
+                <w:szCs w:val="28"/>
+                <w:cs/>
+                <w:lang w:bidi="ta-IN"/>
+              </w:rPr>
+              <w:t>3</w:t>
+            </w:r>
+            <w:r>
+              <w:rPr>
+                <w:rFonts w:ascii="Latha" w:hAnsi="Latha" w:cs="Latha"/>
+                <w:sz w:val="28"/>
+                <w:szCs w:val="28"/>
+                <w:cs/>
+                <w:lang w:bidi="ta-IN"/>
+              </w:rPr>
+              <w:t>வதா</w:t>
+            </w:r>
+            <w:r>
+              <w:rPr>
+                <w:rFonts w:ascii="BRH Tamil Tab Extra" w:hAnsi="BRH Tamil Tab Extra" w:cs="Latha"/>
+                <w:b/>
+                <w:sz w:val="36"/>
+                <w:szCs w:val="28"/>
+                <w:lang w:bidi="ta-IN"/>
+              </w:rPr>
+              <w:t>‡</w:t>
+            </w:r>
+            <w:r>
+              <w:rPr>
+                <w:rFonts w:ascii="Latha" w:hAnsi="Latha" w:cs="Latha"/>
+                <w:sz w:val="28"/>
+                <w:szCs w:val="28"/>
+                <w:cs/>
+                <w:lang w:bidi="ta-IN"/>
+              </w:rPr>
+              <w:t>ப்</w:t>
+            </w:r>
+            <w:r>
+              <w:rPr>
+                <w:rFonts w:ascii="Latha" w:hAnsi="Latha" w:cs="Latha"/>
+                <w:b/>
+                <w:bCs/>
+                <w:position w:val="-12"/>
+                <w:sz w:val="28"/>
+                <w:szCs w:val="28"/>
+                <w:cs/>
+                <w:lang w:bidi="ta-IN"/>
+              </w:rPr>
+              <w:t>4</w:t>
+            </w:r>
+            <w:r>
+              <w:rPr>
+                <w:rFonts w:ascii="Latha" w:hAnsi="Latha" w:cs="Latha"/>
+                <w:sz w:val="28"/>
+                <w:szCs w:val="28"/>
+                <w:cs/>
+                <w:lang w:bidi="ta-IN"/>
+              </w:rPr>
+              <w:t>ய</w:t>
+            </w:r>
+            <w:r>
+              <w:rPr>
+                <w:rFonts w:ascii="BRH Tamil Tab Extra" w:hAnsi="BRH Tamil Tab Extra" w:cs="Latha"/>
+                <w:b/>
+                <w:sz w:val="32"/>
+                <w:szCs w:val="28"/>
+                <w:lang w:bidi="ta-IN"/>
+              </w:rPr>
+              <w:t>…</w:t>
+            </w:r>
+            <w:r>
+              <w:rPr>
+                <w:rFonts w:ascii="Latha" w:hAnsi="Latha" w:cs="Latha"/>
+                <w:b/>
+                <w:bCs/>
+                <w:sz w:val="32"/>
+                <w:szCs w:val="32"/>
+                <w:cs/>
+                <w:lang w:bidi="ta-IN"/>
+              </w:rPr>
+              <w:t>:</w:t>
+            </w:r>
+            <w:r>
+              <w:rPr>
+                <w:rFonts w:ascii="Latha" w:hAnsi="Latha" w:cs="Latha"/>
+                <w:sz w:val="28"/>
+                <w:szCs w:val="28"/>
+                <w:lang w:bidi="ta-IN"/>
+              </w:rPr>
+              <w:t xml:space="preserve"> </w:t>
+            </w:r>
+            <w:r>
+              <w:rPr>
+                <w:rFonts w:ascii="Latha" w:hAnsi="Latha" w:cs="Latha"/>
+                <w:sz w:val="28"/>
+                <w:szCs w:val="28"/>
+                <w:cs/>
+                <w:lang w:bidi="ta-IN"/>
+              </w:rPr>
+              <w:t>ஸம்</w:t>
+            </w:r>
+            <w:r>
+              <w:rPr>
+                <w:rFonts w:ascii="Latha" w:hAnsi="Latha" w:cs="Latha"/>
+                <w:sz w:val="28"/>
+                <w:szCs w:val="28"/>
+                <w:lang w:bidi="ta-IN"/>
+              </w:rPr>
+              <w:t xml:space="preserve"> |</w:t>
+            </w:r>
+          </w:p>
+        </w:tc>
+        <w:tc>
+          <w:tcPr>
+            <w:tcW w:w="5672" w:type="dxa"/>
+          </w:tcPr>
+          <w:p>
+            <w:pPr>
+              <w:spacing w:before="0" w:line="240" w:lineRule="auto"/>
               <w:rPr>
                 <w:rFonts w:ascii="BRH Devanagari Extra" w:hAnsi="BRH Devanagari Extra" w:cs="BRH Devanagari Extra"/>
                 <w:color w:val="000000"/>
                 <w:sz w:val="40"/>
                 <w:szCs w:val="40"/>
-                <w:lang w:bidi="ml-IN"/>
-              </w:rPr>
-              <w:t>L</w:t>
-            </w:r>
-            <w:r>
-              <w:rPr>
-                <w:rFonts w:ascii="BRH Malayalam Extra" w:hAnsi="BRH Malayalam Extra" w:cs="BRH Devanagari Extra"/>
-                <w:b/>
-                <w:color w:val="000000"/>
-                <w:sz w:val="32"/>
-                <w:szCs w:val="40"/>
-                <w:lang w:bidi="ml-IN"/>
-              </w:rPr>
-              <w:t>–</w:t>
-            </w:r>
-            <w:r>
-              <w:rPr>
-                <w:rFonts w:ascii="BRH Devanagari Extra" w:hAnsi="BRH Devanagari Extra" w:cs="BRH Devanagari Extra"/>
-                <w:color w:val="000000"/>
-                <w:sz w:val="40"/>
-                <w:szCs w:val="40"/>
-                <w:lang w:bidi="ml-IN"/>
-              </w:rPr>
-              <w:t>lÉ</w:t>
-            </w:r>
-            <w:r>
-              <w:rPr>
-                <w:rFonts w:ascii="BRH Malayalam Extra" w:hAnsi="BRH Malayalam Extra" w:cs="BRH Devanagari Extra"/>
-                <w:b/>
-                <w:color w:val="000000"/>
-                <w:sz w:val="32"/>
-                <w:szCs w:val="40"/>
-                <w:lang w:bidi="ml-IN"/>
-              </w:rPr>
-              <w:t>–</w:t>
-            </w:r>
-            <w:r>
-              <w:rPr>
-                <w:rFonts w:ascii="BRH Devanagari Extra" w:hAnsi="BRH Devanagari Extra" w:cs="BRH Devanagari Extra"/>
-                <w:color w:val="000000"/>
-                <w:sz w:val="40"/>
-                <w:szCs w:val="40"/>
-                <w:lang w:bidi="ml-IN"/>
-              </w:rPr>
-              <w:t>qÉç S</w:t>
-            </w:r>
-            <w:r>
-              <w:rPr>
-                <w:rFonts w:ascii="BRH Devanagari Extra" w:hAnsi="BRH Devanagari Extra" w:cs="BRH Devanagari Extra"/>
-                <w:color w:val="000000"/>
-                <w:sz w:val="40"/>
-                <w:szCs w:val="40"/>
-                <w:lang w:bidi="ml-IN"/>
-              </w:rPr>
-              <w:t>å</w:t>
-            </w:r>
-            <w:r>
-              <w:rPr>
-                <w:rFonts w:ascii="BRH Malayalam Extra" w:hAnsi="BRH Malayalam Extra" w:cs="BRH Devanagari Extra"/>
-                <w:b/>
-                <w:color w:val="000000"/>
-                <w:sz w:val="32"/>
-                <w:szCs w:val="40"/>
-                <w:lang w:bidi="ml-IN"/>
-              </w:rPr>
-              <w:t>–</w:t>
-            </w:r>
-            <w:r>
-              <w:rPr>
-                <w:rFonts w:ascii="BRH Devanagari Extra" w:hAnsi="BRH Devanagari Extra" w:cs="BRH Devanagari Extra"/>
-                <w:color w:val="000000"/>
-                <w:sz w:val="40"/>
-                <w:szCs w:val="40"/>
-                <w:lang w:bidi="ml-IN"/>
-              </w:rPr>
-              <w:t>uÉiÉÉÿ</w:t>
-            </w:r>
-            <w:r>
-              <w:rPr>
-                <w:rFonts w:ascii="BRH Devanagari Extra" w:hAnsi="BRH Devanagari Extra" w:cs="BRH Devanagari Extra"/>
-                <w:color w:val="000000"/>
-                <w:sz w:val="40"/>
-                <w:szCs w:val="40"/>
-                <w:highlight w:val="yellow"/>
-                <w:lang w:bidi="ml-IN"/>
-              </w:rPr>
-              <w:t>prÉ</w:t>
-            </w:r>
-            <w:r>
-              <w:rPr>
-                <w:rFonts w:ascii="BRH Devanagari Extra" w:hAnsi="BRH Devanagari Extra" w:cs="BRH Devanagari Extra"/>
-                <w:color w:val="000000"/>
-                <w:sz w:val="40"/>
-                <w:szCs w:val="40"/>
-                <w:lang w:bidi="ml-IN"/>
+              </w:rPr>
+            </w:pPr>
+            <w:r>
+              <w:rPr>
+                <w:rFonts w:ascii="Latha" w:hAnsi="Latha" w:cs="Latha"/>
+                <w:sz w:val="28"/>
+                <w:szCs w:val="28"/>
+                <w:cs/>
+                <w:lang w:bidi="ta-IN"/>
+              </w:rPr>
+              <w:t>ஏ</w:t>
+            </w:r>
+            <w:r>
+              <w:rPr>
+                <w:rFonts w:ascii="BRH Tamil Tab Extra" w:hAnsi="BRH Tamil Tab Extra" w:cs="Latha"/>
+                <w:b/>
+                <w:sz w:val="32"/>
+                <w:szCs w:val="28"/>
+                <w:lang w:bidi="ta-IN"/>
+              </w:rPr>
+              <w:t>…</w:t>
+            </w:r>
+            <w:r>
+              <w:rPr>
+                <w:rFonts w:ascii="Latha" w:hAnsi="Latha" w:cs="Latha"/>
+                <w:sz w:val="28"/>
+                <w:szCs w:val="28"/>
+                <w:cs/>
+                <w:lang w:bidi="ta-IN"/>
+              </w:rPr>
+              <w:t>ன</w:t>
+            </w:r>
+            <w:r>
+              <w:rPr>
+                <w:rFonts w:ascii="BRH Tamil Tab Extra" w:hAnsi="BRH Tamil Tab Extra" w:cs="Latha"/>
+                <w:b/>
+                <w:sz w:val="32"/>
+                <w:szCs w:val="28"/>
+                <w:lang w:bidi="ta-IN"/>
+              </w:rPr>
+              <w:t>…</w:t>
+            </w:r>
+            <w:r>
+              <w:rPr>
+                <w:rFonts w:ascii="Latha" w:hAnsi="Latha" w:cs="Latha"/>
+                <w:sz w:val="28"/>
+                <w:szCs w:val="28"/>
+                <w:cs/>
+                <w:lang w:bidi="ta-IN"/>
+              </w:rPr>
+              <w:t>ந்</w:t>
+            </w:r>
+            <w:r>
+              <w:rPr>
+                <w:rFonts w:ascii="Latha" w:hAnsi="Latha" w:cs="Latha"/>
+                <w:sz w:val="28"/>
+                <w:szCs w:val="28"/>
+                <w:lang w:bidi="ta-IN"/>
+              </w:rPr>
+              <w:t xml:space="preserve"> </w:t>
+            </w:r>
+            <w:r>
+              <w:rPr>
+                <w:rFonts w:ascii="Latha" w:hAnsi="Latha" w:cs="Latha"/>
+                <w:sz w:val="28"/>
+                <w:szCs w:val="28"/>
+                <w:cs/>
+                <w:lang w:bidi="ta-IN"/>
+              </w:rPr>
+              <w:t>தே</w:t>
+            </w:r>
+            <w:r>
+              <w:rPr>
+                <w:rFonts w:ascii="BRH Tamil Tab Extra" w:hAnsi="BRH Tamil Tab Extra" w:cs="Latha"/>
+                <w:b/>
+                <w:sz w:val="32"/>
+                <w:szCs w:val="28"/>
+                <w:lang w:bidi="ta-IN"/>
+              </w:rPr>
+              <w:t>…</w:t>
+            </w:r>
+            <w:r>
+              <w:rPr>
+                <w:rFonts w:ascii="Latha" w:hAnsi="Latha" w:cs="Latha"/>
+                <w:b/>
+                <w:bCs/>
+                <w:position w:val="-12"/>
+                <w:sz w:val="28"/>
+                <w:szCs w:val="28"/>
+                <w:cs/>
+                <w:lang w:bidi="ta-IN"/>
+              </w:rPr>
+              <w:t>3</w:t>
+            </w:r>
+            <w:r>
+              <w:rPr>
+                <w:rFonts w:ascii="Latha" w:hAnsi="Latha" w:cs="Latha"/>
+                <w:sz w:val="28"/>
+                <w:szCs w:val="28"/>
+                <w:cs/>
+                <w:lang w:bidi="ta-IN"/>
+              </w:rPr>
+              <w:t>வதா</w:t>
+            </w:r>
+            <w:r>
+              <w:rPr>
+                <w:rFonts w:ascii="BRH Tamil Tab Extra" w:hAnsi="BRH Tamil Tab Extra" w:cs="Latha"/>
+                <w:b/>
+                <w:sz w:val="36"/>
+                <w:szCs w:val="28"/>
+                <w:lang w:bidi="ta-IN"/>
+              </w:rPr>
+              <w:t>‡</w:t>
+            </w:r>
+            <w:r>
+              <w:rPr>
+                <w:rFonts w:ascii="Latha" w:hAnsi="Latha" w:cs="Latha"/>
+                <w:sz w:val="28"/>
+                <w:szCs w:val="28"/>
+                <w:cs/>
+                <w:lang w:bidi="ta-IN"/>
+              </w:rPr>
+              <w:t>ப்</w:t>
+            </w:r>
+            <w:r>
+              <w:rPr>
+                <w:rFonts w:ascii="Latha" w:hAnsi="Latha" w:cs="Latha"/>
+                <w:b/>
+                <w:bCs/>
+                <w:position w:val="-12"/>
+                <w:sz w:val="28"/>
+                <w:szCs w:val="28"/>
+                <w:cs/>
+                <w:lang w:bidi="ta-IN"/>
+              </w:rPr>
+              <w:t>4</w:t>
+            </w:r>
+            <w:r>
+              <w:rPr>
+                <w:rFonts w:ascii="Latha" w:hAnsi="Latha" w:cs="Latha"/>
+                <w:sz w:val="28"/>
+                <w:szCs w:val="28"/>
+                <w:highlight w:val="green"/>
+                <w:cs/>
+                <w:lang w:bidi="ta-IN"/>
+              </w:rPr>
+              <w:t>ய</w:t>
+            </w:r>
+            <w:r>
+              <w:rPr>
+                <w:rFonts w:ascii="Latha" w:hAnsi="Latha" w:cs="Latha"/>
+                <w:b/>
+                <w:bCs/>
+                <w:sz w:val="32"/>
+                <w:szCs w:val="32"/>
+                <w:highlight w:val="green"/>
+                <w:cs/>
+                <w:lang w:bidi="ta-IN"/>
+              </w:rPr>
+              <w:t>:</w:t>
+            </w:r>
+            <w:r>
+              <w:rPr>
+                <w:rFonts w:ascii="Latha" w:hAnsi="Latha" w:cs="Latha"/>
+                <w:sz w:val="28"/>
+                <w:szCs w:val="28"/>
+                <w:lang w:bidi="ta-IN"/>
               </w:rPr>
               <w:t xml:space="preserve"> | </w:t>
             </w:r>
-          </w:p>
-          <w:p>
-            <w:pPr>
-              <w:spacing w:before="0" w:line="240" w:lineRule="auto"/>
-              <w:rPr>
-                <w:rFonts w:ascii="BRH Devanagari Extra" w:hAnsi="BRH Devanagari Extra" w:cs="BRH Devanagari Extra"/>
-                <w:color w:val="000000"/>
-                <w:sz w:val="40"/>
-                <w:szCs w:val="40"/>
-              </w:rPr>
-            </w:pPr>
-            <w:r>
-              <w:rPr>
-                <w:rFonts w:ascii="BRH Devanagari Extra" w:hAnsi="BRH Devanagari Extra" w:cs="BRH Devanagari Extra"/>
-                <w:color w:val="000000"/>
-                <w:sz w:val="40"/>
-                <w:szCs w:val="40"/>
-                <w:lang w:bidi="ml-IN"/>
-              </w:rPr>
-              <w:t>S</w:t>
-            </w:r>
-            <w:r>
-              <w:rPr>
-                <w:rFonts w:ascii="BRH Devanagari Extra" w:hAnsi="BRH Devanagari Extra" w:cs="BRH Devanagari Extra"/>
-                <w:color w:val="000000"/>
-                <w:sz w:val="40"/>
-                <w:szCs w:val="40"/>
-                <w:lang w:bidi="ml-IN"/>
-              </w:rPr>
-              <w:t>å</w:t>
-            </w:r>
-            <w:r>
-              <w:rPr>
-                <w:rFonts w:ascii="BRH Malayalam Extra" w:hAnsi="BRH Malayalam Extra" w:cs="BRH Devanagari Extra"/>
-                <w:b/>
-                <w:color w:val="000000"/>
-                <w:sz w:val="32"/>
-                <w:szCs w:val="40"/>
-                <w:lang w:bidi="ml-IN"/>
-              </w:rPr>
-              <w:t>–</w:t>
-            </w:r>
-            <w:r>
-              <w:rPr>
-                <w:rFonts w:ascii="BRH Devanagari Extra" w:hAnsi="BRH Devanagari Extra" w:cs="BRH Devanagari Extra"/>
-                <w:color w:val="000000"/>
-                <w:sz w:val="40"/>
-                <w:szCs w:val="40"/>
-                <w:lang w:bidi="ml-IN"/>
-              </w:rPr>
-              <w:t>uÉiÉÉÿprÉ</w:t>
-            </w:r>
-            <w:r>
-              <w:rPr>
-                <w:rFonts w:ascii="BRH Malayalam Extra" w:hAnsi="BRH Malayalam Extra" w:cs="BRH Devanagari Extra"/>
-                <w:b/>
-                <w:color w:val="000000"/>
-                <w:sz w:val="32"/>
-                <w:szCs w:val="40"/>
-                <w:lang w:bidi="ml-IN"/>
-              </w:rPr>
-              <w:t>–</w:t>
-            </w:r>
-            <w:r>
-              <w:rPr>
-                <w:rFonts w:ascii="BRH Devanagari Extra" w:hAnsi="BRH Devanagari Extra" w:cs="BRH Devanagari Extra"/>
-                <w:color w:val="000000"/>
-                <w:sz w:val="40"/>
-                <w:szCs w:val="40"/>
-                <w:lang w:bidi="ml-IN"/>
-              </w:rPr>
-              <w:t>È xÉqÉç |</w:t>
-            </w:r>
-          </w:p>
-        </w:tc>
-        <w:tc>
-          <w:tcPr>
-            <w:tcW w:w="5220" w:type="dxa"/>
-          </w:tcPr>
-          <w:p>
-            <w:pPr>
-              <w:spacing w:before="0" w:line="240" w:lineRule="auto"/>
-              <w:rPr>
-                <w:rFonts w:ascii="BRH Devanagari Extra" w:hAnsi="BRH Devanagari Extra" w:cs="BRH Devanagari Extra"/>
-                <w:color w:val="000000"/>
-                <w:sz w:val="40"/>
-                <w:szCs w:val="40"/>
-                <w:lang w:bidi="ml-IN"/>
-              </w:rPr>
-            </w:pPr>
-            <w:r>
-              <w:rPr>
-                <w:rFonts w:ascii="BRH Devanagari Extra" w:hAnsi="BRH Devanagari Extra" w:cs="BRH Devanagari Extra"/>
-                <w:color w:val="000000"/>
-                <w:sz w:val="40"/>
-                <w:szCs w:val="40"/>
-                <w:lang w:bidi="ml-IN"/>
-              </w:rPr>
-              <w:t>L</w:t>
-            </w:r>
-            <w:r>
-              <w:rPr>
-                <w:rFonts w:ascii="BRH Malayalam Extra" w:hAnsi="BRH Malayalam Extra" w:cs="BRH Devanagari Extra"/>
-                <w:b/>
-                <w:color w:val="000000"/>
-                <w:sz w:val="32"/>
-                <w:szCs w:val="40"/>
-                <w:lang w:bidi="ml-IN"/>
-              </w:rPr>
-              <w:t>–</w:t>
-            </w:r>
-            <w:r>
-              <w:rPr>
-                <w:rFonts w:ascii="BRH Devanagari Extra" w:hAnsi="BRH Devanagari Extra" w:cs="BRH Devanagari Extra"/>
-                <w:color w:val="000000"/>
-                <w:sz w:val="40"/>
-                <w:szCs w:val="40"/>
-                <w:lang w:bidi="ml-IN"/>
-              </w:rPr>
-              <w:t>lÉ</w:t>
-            </w:r>
-            <w:r>
-              <w:rPr>
-                <w:rFonts w:ascii="BRH Malayalam Extra" w:hAnsi="BRH Malayalam Extra" w:cs="BRH Devanagari Extra"/>
-                <w:b/>
-                <w:color w:val="000000"/>
-                <w:sz w:val="32"/>
-                <w:szCs w:val="40"/>
-                <w:lang w:bidi="ml-IN"/>
-              </w:rPr>
-              <w:t>–</w:t>
-            </w:r>
-            <w:r>
-              <w:rPr>
-                <w:rFonts w:ascii="BRH Devanagari Extra" w:hAnsi="BRH Devanagari Extra" w:cs="BRH Devanagari Extra"/>
-                <w:color w:val="000000"/>
-                <w:sz w:val="40"/>
-                <w:szCs w:val="40"/>
-                <w:lang w:bidi="ml-IN"/>
-              </w:rPr>
-              <w:t>qÉç S</w:t>
-            </w:r>
-            <w:r>
-              <w:rPr>
-                <w:rFonts w:ascii="BRH Devanagari Extra" w:hAnsi="BRH Devanagari Extra" w:cs="BRH Devanagari Extra"/>
-                <w:color w:val="000000"/>
-                <w:sz w:val="40"/>
-                <w:szCs w:val="40"/>
-                <w:lang w:bidi="ml-IN"/>
-              </w:rPr>
-              <w:t>å</w:t>
-            </w:r>
-            <w:r>
-              <w:rPr>
-                <w:rFonts w:ascii="BRH Malayalam Extra" w:hAnsi="BRH Malayalam Extra" w:cs="BRH Devanagari Extra"/>
-                <w:b/>
-                <w:color w:val="000000"/>
-                <w:sz w:val="32"/>
-                <w:szCs w:val="40"/>
-                <w:lang w:bidi="ml-IN"/>
-              </w:rPr>
-              <w:t>–</w:t>
-            </w:r>
-            <w:r>
-              <w:rPr>
-                <w:rFonts w:ascii="BRH Devanagari Extra" w:hAnsi="BRH Devanagari Extra" w:cs="BRH Devanagari Extra"/>
-                <w:color w:val="000000"/>
-                <w:sz w:val="40"/>
-                <w:szCs w:val="40"/>
-                <w:lang w:bidi="ml-IN"/>
-              </w:rPr>
-              <w:t>uÉiÉÉÿ</w:t>
-            </w:r>
-            <w:r>
-              <w:rPr>
-                <w:rFonts w:ascii="BRH Devanagari Extra" w:hAnsi="BRH Devanagari Extra" w:cs="BRH Devanagari Extra"/>
-                <w:color w:val="000000"/>
-                <w:sz w:val="40"/>
-                <w:szCs w:val="40"/>
-                <w:highlight w:val="green"/>
-                <w:lang w:bidi="ml-IN"/>
-              </w:rPr>
-              <w:t>prÉÈ</w:t>
-            </w:r>
-            <w:r>
-              <w:rPr>
-                <w:rFonts w:ascii="BRH Devanagari Extra" w:hAnsi="BRH Devanagari Extra" w:cs="BRH Devanagari Extra"/>
-                <w:color w:val="000000"/>
-                <w:sz w:val="40"/>
-                <w:szCs w:val="40"/>
-                <w:lang w:bidi="ml-IN"/>
-              </w:rPr>
-              <w:t xml:space="preserve"> | </w:t>
-            </w:r>
-          </w:p>
-          <w:p>
-            <w:pPr>
-              <w:spacing w:before="0" w:line="240" w:lineRule="auto"/>
-              <w:rPr>
-                <w:rFonts w:ascii="BRH Devanagari Extra" w:hAnsi="BRH Devanagari Extra" w:cs="BRH Devanagari Extra"/>
-                <w:color w:val="000000"/>
-                <w:sz w:val="40"/>
-                <w:szCs w:val="40"/>
-              </w:rPr>
-            </w:pPr>
-            <w:r>
-              <w:rPr>
-                <w:rFonts w:ascii="BRH Devanagari Extra" w:hAnsi="BRH Devanagari Extra" w:cs="BRH Devanagari Extra"/>
-                <w:color w:val="000000"/>
-                <w:sz w:val="40"/>
-                <w:szCs w:val="40"/>
-                <w:lang w:bidi="ml-IN"/>
-              </w:rPr>
-              <w:t>S</w:t>
-            </w:r>
-            <w:r>
-              <w:rPr>
-                <w:rFonts w:ascii="BRH Devanagari Extra" w:hAnsi="BRH Devanagari Extra" w:cs="BRH Devanagari Extra"/>
-                <w:color w:val="000000"/>
-                <w:sz w:val="40"/>
-                <w:szCs w:val="40"/>
-                <w:lang w:bidi="ml-IN"/>
-              </w:rPr>
-              <w:t>å</w:t>
-            </w:r>
-            <w:r>
-              <w:rPr>
-                <w:rFonts w:ascii="BRH Malayalam Extra" w:hAnsi="BRH Malayalam Extra" w:cs="BRH Devanagari Extra"/>
-                <w:b/>
-                <w:color w:val="000000"/>
-                <w:sz w:val="32"/>
-                <w:szCs w:val="40"/>
-                <w:lang w:bidi="ml-IN"/>
-              </w:rPr>
-              <w:t>–</w:t>
-            </w:r>
-            <w:r>
-              <w:rPr>
-                <w:rFonts w:ascii="BRH Devanagari Extra" w:hAnsi="BRH Devanagari Extra" w:cs="BRH Devanagari Extra"/>
-                <w:color w:val="000000"/>
-                <w:sz w:val="40"/>
-                <w:szCs w:val="40"/>
-                <w:lang w:bidi="ml-IN"/>
-              </w:rPr>
-              <w:t>uÉiÉÉÿprÉ</w:t>
-            </w:r>
-            <w:r>
-              <w:rPr>
-                <w:rFonts w:ascii="BRH Malayalam Extra" w:hAnsi="BRH Malayalam Extra" w:cs="BRH Devanagari Extra"/>
-                <w:b/>
-                <w:color w:val="000000"/>
-                <w:sz w:val="32"/>
-                <w:szCs w:val="40"/>
-                <w:lang w:bidi="ml-IN"/>
-              </w:rPr>
-              <w:t>–</w:t>
-            </w:r>
-            <w:r>
-              <w:rPr>
-                <w:rFonts w:ascii="BRH Devanagari Extra" w:hAnsi="BRH Devanagari Extra" w:cs="BRH Devanagari Extra"/>
-                <w:color w:val="000000"/>
-                <w:sz w:val="40"/>
-                <w:szCs w:val="40"/>
-                <w:lang w:bidi="ml-IN"/>
-              </w:rPr>
-              <w:t>È xÉqÉç |</w:t>
+            <w:r>
+              <w:rPr>
+                <w:rFonts w:ascii="Latha" w:hAnsi="Latha" w:cs="Latha"/>
+                <w:sz w:val="28"/>
+                <w:szCs w:val="28"/>
+                <w:cs/>
+                <w:lang w:bidi="ta-IN"/>
+              </w:rPr>
+              <w:t>தே</w:t>
+            </w:r>
+            <w:r>
+              <w:rPr>
+                <w:rFonts w:ascii="BRH Tamil Tab Extra" w:hAnsi="BRH Tamil Tab Extra" w:cs="Latha"/>
+                <w:b/>
+                <w:sz w:val="32"/>
+                <w:szCs w:val="28"/>
+                <w:lang w:bidi="ta-IN"/>
+              </w:rPr>
+              <w:t>…</w:t>
+            </w:r>
+            <w:r>
+              <w:rPr>
+                <w:rFonts w:ascii="Latha" w:hAnsi="Latha" w:cs="Latha"/>
+                <w:b/>
+                <w:bCs/>
+                <w:position w:val="-12"/>
+                <w:sz w:val="28"/>
+                <w:szCs w:val="28"/>
+                <w:cs/>
+                <w:lang w:bidi="ta-IN"/>
+              </w:rPr>
+              <w:t>3</w:t>
+            </w:r>
+            <w:r>
+              <w:rPr>
+                <w:rFonts w:ascii="Latha" w:hAnsi="Latha" w:cs="Latha"/>
+                <w:sz w:val="28"/>
+                <w:szCs w:val="28"/>
+                <w:cs/>
+                <w:lang w:bidi="ta-IN"/>
+              </w:rPr>
+              <w:t>வதா</w:t>
+            </w:r>
+            <w:r>
+              <w:rPr>
+                <w:rFonts w:ascii="BRH Tamil Tab Extra" w:hAnsi="BRH Tamil Tab Extra" w:cs="Latha"/>
+                <w:b/>
+                <w:sz w:val="36"/>
+                <w:szCs w:val="28"/>
+                <w:lang w:bidi="ta-IN"/>
+              </w:rPr>
+              <w:t>‡</w:t>
+            </w:r>
+            <w:r>
+              <w:rPr>
+                <w:rFonts w:ascii="Latha" w:hAnsi="Latha" w:cs="Latha"/>
+                <w:sz w:val="28"/>
+                <w:szCs w:val="28"/>
+                <w:cs/>
+                <w:lang w:bidi="ta-IN"/>
+              </w:rPr>
+              <w:t>ப்</w:t>
+            </w:r>
+            <w:r>
+              <w:rPr>
+                <w:rFonts w:ascii="Latha" w:hAnsi="Latha" w:cs="Latha"/>
+                <w:b/>
+                <w:bCs/>
+                <w:position w:val="-12"/>
+                <w:sz w:val="28"/>
+                <w:szCs w:val="28"/>
+                <w:cs/>
+                <w:lang w:bidi="ta-IN"/>
+              </w:rPr>
+              <w:t>4</w:t>
+            </w:r>
+            <w:r>
+              <w:rPr>
+                <w:rFonts w:ascii="Latha" w:hAnsi="Latha" w:cs="Latha"/>
+                <w:sz w:val="28"/>
+                <w:szCs w:val="28"/>
+                <w:cs/>
+                <w:lang w:bidi="ta-IN"/>
+              </w:rPr>
+              <w:t>ய</w:t>
+            </w:r>
+            <w:r>
+              <w:rPr>
+                <w:rFonts w:ascii="BRH Tamil Tab Extra" w:hAnsi="BRH Tamil Tab Extra" w:cs="Latha"/>
+                <w:b/>
+                <w:sz w:val="32"/>
+                <w:szCs w:val="28"/>
+                <w:lang w:bidi="ta-IN"/>
+              </w:rPr>
+              <w:t>…</w:t>
+            </w:r>
+            <w:r>
+              <w:rPr>
+                <w:rFonts w:ascii="Latha" w:hAnsi="Latha" w:cs="Latha"/>
+                <w:b/>
+                <w:bCs/>
+                <w:sz w:val="32"/>
+                <w:szCs w:val="32"/>
+                <w:cs/>
+                <w:lang w:bidi="ta-IN"/>
+              </w:rPr>
+              <w:t>:</w:t>
+            </w:r>
+            <w:r>
+              <w:rPr>
+                <w:rFonts w:ascii="Latha" w:hAnsi="Latha" w:cs="Latha"/>
+                <w:sz w:val="28"/>
+                <w:szCs w:val="28"/>
+                <w:lang w:bidi="ta-IN"/>
+              </w:rPr>
+              <w:t xml:space="preserve"> </w:t>
+            </w:r>
+            <w:r>
+              <w:rPr>
+                <w:rFonts w:ascii="Latha" w:hAnsi="Latha" w:cs="Latha"/>
+                <w:sz w:val="28"/>
+                <w:szCs w:val="28"/>
+                <w:cs/>
+                <w:lang w:bidi="ta-IN"/>
+              </w:rPr>
+              <w:t>ஸம்</w:t>
+            </w:r>
+            <w:r>
+              <w:rPr>
+                <w:rFonts w:ascii="Latha" w:hAnsi="Latha" w:cs="Latha"/>
+                <w:sz w:val="28"/>
+                <w:szCs w:val="28"/>
+                <w:lang w:bidi="ta-IN"/>
+              </w:rPr>
+              <w:t xml:space="preserve"> |</w:t>
             </w:r>
           </w:p>
         </w:tc>
@@ -932,61 +1202,160 @@
             </w:pPr>
             <w:r>
               <w:rPr>
-                <w:rFonts w:ascii="BRH Devanagari Extra" w:hAnsi="BRH Devanagari Extra" w:cs="BRH Devanagari Extra"/>
-                <w:color w:val="000000"/>
-                <w:sz w:val="40"/>
-                <w:szCs w:val="40"/>
-                <w:lang w:bidi="ml-IN"/>
-              </w:rPr>
-              <w:t>L</w:t>
-            </w:r>
-            <w:r>
-              <w:rPr>
-                <w:rFonts w:ascii="BRH Malayalam Extra" w:hAnsi="BRH Malayalam Extra" w:cs="BRH Devanagari Extra"/>
-                <w:b/>
-                <w:color w:val="000000"/>
-                <w:sz w:val="32"/>
-                <w:szCs w:val="40"/>
-                <w:lang w:bidi="ml-IN"/>
-              </w:rPr>
-              <w:t>–</w:t>
-            </w:r>
-            <w:r>
-              <w:rPr>
-                <w:rFonts w:ascii="BRH Devanagari Extra" w:hAnsi="BRH Devanagari Extra" w:cs="BRH Devanagari Extra"/>
-                <w:color w:val="000000"/>
-                <w:sz w:val="40"/>
-                <w:szCs w:val="40"/>
-                <w:lang w:bidi="ml-IN"/>
-              </w:rPr>
-              <w:t xml:space="preserve">uÉ </w:t>
-            </w:r>
-            <w:r>
-              <w:rPr>
-                <w:rFonts w:ascii="BRH Devanagari Extra" w:hAnsi="BRH Devanagari Extra" w:cs="BRH Devanagari Extra"/>
-                <w:color w:val="000000"/>
-                <w:sz w:val="40"/>
-                <w:szCs w:val="40"/>
+                <w:rFonts w:ascii="Latha" w:hAnsi="Latha" w:cs="Latha"/>
+                <w:sz w:val="28"/>
+                <w:szCs w:val="28"/>
+                <w:cs/>
+                <w:lang w:bidi="ta-IN"/>
+              </w:rPr>
+              <w:t>ஏ</w:t>
+            </w:r>
+            <w:r>
+              <w:rPr>
+                <w:rFonts w:ascii="BRH Tamil Tab Extra" w:hAnsi="BRH Tamil Tab Extra" w:cs="Latha"/>
+                <w:b/>
+                <w:sz w:val="32"/>
+                <w:szCs w:val="28"/>
+                <w:lang w:bidi="ta-IN"/>
+              </w:rPr>
+              <w:t>…</w:t>
+            </w:r>
+            <w:r>
+              <w:rPr>
+                <w:rFonts w:ascii="Latha" w:hAnsi="Latha" w:cs="Latha"/>
+                <w:sz w:val="28"/>
+                <w:szCs w:val="28"/>
+                <w:cs/>
+                <w:lang w:bidi="ta-IN"/>
+              </w:rPr>
+              <w:t>வ</w:t>
+            </w:r>
+            <w:r>
+              <w:rPr>
+                <w:rFonts w:ascii="Latha" w:hAnsi="Latha" w:cs="Latha"/>
+                <w:sz w:val="28"/>
+                <w:szCs w:val="28"/>
+                <w:lang w:bidi="ta-IN"/>
+              </w:rPr>
+              <w:t xml:space="preserve"> </w:t>
+            </w:r>
+            <w:r>
+              <w:rPr>
+                <w:rFonts w:ascii="Latha" w:hAnsi="Latha" w:cs="Latha"/>
+                <w:sz w:val="28"/>
+                <w:szCs w:val="28"/>
                 <w:highlight w:val="yellow"/>
-                <w:lang w:bidi="ml-IN"/>
-              </w:rPr>
-              <w:t>mÉ</w:t>
-            </w:r>
-            <w:r>
-              <w:rPr>
-                <w:rFonts w:ascii="BRH Devanagari Extra" w:hAnsi="BRH Devanagari Extra" w:cs="BRH Devanagari Extra"/>
-                <w:color w:val="000000"/>
-                <w:sz w:val="40"/>
-                <w:szCs w:val="40"/>
-                <w:lang w:bidi="ml-IN"/>
-              </w:rPr>
-              <w:t>ëþÌiÉ | mÉëÌiÉþ ÌiÉ¸ÌiÉ |</w:t>
+                <w:cs/>
+                <w:lang w:bidi="ta-IN"/>
+              </w:rPr>
+              <w:t>ப்ர</w:t>
+            </w:r>
+            <w:r>
+              <w:rPr>
+                <w:rFonts w:ascii="BRH Tamil Tab Extra" w:hAnsi="BRH Tamil Tab Extra" w:cs="Latha"/>
+                <w:b/>
+                <w:sz w:val="36"/>
+                <w:szCs w:val="28"/>
+                <w:highlight w:val="yellow"/>
+                <w:lang w:bidi="ta-IN"/>
+              </w:rPr>
+              <w:t>†</w:t>
+            </w:r>
+            <w:r>
+              <w:rPr>
+                <w:rFonts w:ascii="Latha" w:hAnsi="Latha" w:cs="Latha"/>
+                <w:sz w:val="28"/>
+                <w:szCs w:val="28"/>
+                <w:cs/>
+                <w:lang w:bidi="ta-IN"/>
+              </w:rPr>
+              <w:t>தி</w:t>
+            </w:r>
+            <w:r>
+              <w:rPr>
+                <w:rFonts w:ascii="Latha" w:hAnsi="Latha" w:cs="Latha"/>
+                <w:sz w:val="28"/>
+                <w:szCs w:val="28"/>
+                <w:lang w:bidi="ta-IN"/>
+              </w:rPr>
+              <w:t xml:space="preserve"> | </w:t>
+            </w:r>
+            <w:r>
+              <w:rPr>
+                <w:rFonts w:ascii="Latha" w:hAnsi="Latha" w:cs="Latha"/>
+                <w:sz w:val="28"/>
+                <w:szCs w:val="28"/>
+                <w:cs/>
+                <w:lang w:bidi="ta-IN"/>
+              </w:rPr>
+              <w:t>ப்ரதி</w:t>
+            </w:r>
+            <w:r>
+              <w:rPr>
+                <w:rFonts w:ascii="BRH Tamil Tab Extra" w:hAnsi="BRH Tamil Tab Extra" w:cs="Latha"/>
+                <w:b/>
+                <w:sz w:val="36"/>
+                <w:szCs w:val="28"/>
+                <w:lang w:bidi="ta-IN"/>
+              </w:rPr>
+              <w:t>†</w:t>
+            </w:r>
+            <w:r>
+              <w:rPr>
+                <w:rFonts w:ascii="Latha" w:hAnsi="Latha" w:cs="Latha"/>
+                <w:sz w:val="28"/>
+                <w:szCs w:val="28"/>
+                <w:lang w:bidi="ta-IN"/>
+              </w:rPr>
+              <w:t xml:space="preserve"> </w:t>
+            </w:r>
+            <w:r>
+              <w:rPr>
+                <w:rFonts w:ascii="Latha" w:hAnsi="Latha" w:cs="Latha"/>
+                <w:sz w:val="28"/>
+                <w:szCs w:val="28"/>
+                <w:cs/>
+                <w:lang w:bidi="ta-IN"/>
+              </w:rPr>
+              <w:t>திஷ்ட</w:t>
+            </w:r>
+            <w:r>
+              <w:rPr>
+                <w:rFonts w:ascii="Latha" w:hAnsi="Latha" w:cs="Latha"/>
+                <w:b/>
+                <w:bCs/>
+                <w:position w:val="-12"/>
+                <w:sz w:val="28"/>
+                <w:szCs w:val="28"/>
+                <w:cs/>
+                <w:lang w:bidi="ta-IN"/>
+              </w:rPr>
+              <w:t>2</w:t>
+            </w:r>
+            <w:r>
+              <w:rPr>
+                <w:rFonts w:ascii="Latha" w:hAnsi="Latha" w:cs="Latha"/>
+                <w:sz w:val="28"/>
+                <w:szCs w:val="28"/>
+                <w:cs/>
+                <w:lang w:bidi="ta-IN"/>
+              </w:rPr>
+              <w:t>தி</w:t>
+            </w:r>
+            <w:r>
+              <w:rPr>
+                <w:rFonts w:ascii="Latha" w:hAnsi="Latha" w:cs="Latha"/>
+                <w:sz w:val="28"/>
+                <w:szCs w:val="28"/>
+                <w:lang w:bidi="ta-IN"/>
+              </w:rPr>
+              <w:t xml:space="preserve"> |</w:t>
             </w:r>
           </w:p>
         </w:tc>
         <w:tc>
           <w:tcPr>
-            <w:tcW w:w="5220" w:type="dxa"/>
+            <w:tcW w:w="5672" w:type="dxa"/>
           </w:tcPr>
           <w:p>
             <w:pPr>
@@ -1001,55 +1370,162 @@
             </w:pPr>
             <w:r>
               <w:rPr>
-                <w:rFonts w:ascii="BRH Devanagari Extra" w:hAnsi="BRH Devanagari Extra" w:cs="BRH Devanagari Extra"/>
-                <w:color w:val="000000"/>
-                <w:sz w:val="40"/>
-                <w:szCs w:val="40"/>
-                <w:lang w:bidi="ml-IN"/>
-              </w:rPr>
-              <w:t>L</w:t>
-            </w:r>
-            <w:r>
-              <w:rPr>
-                <w:rFonts w:ascii="BRH Malayalam Extra" w:hAnsi="BRH Malayalam Extra" w:cs="BRH Devanagari Extra"/>
-                <w:b/>
-                <w:color w:val="000000"/>
-                <w:sz w:val="32"/>
-                <w:szCs w:val="40"/>
-                <w:lang w:bidi="ml-IN"/>
-              </w:rPr>
-              <w:t>–</w:t>
-            </w:r>
-            <w:r>
-              <w:rPr>
-                <w:rFonts w:ascii="BRH Devanagari Extra" w:hAnsi="BRH Devanagari Extra" w:cs="BRH Devanagari Extra"/>
-                <w:color w:val="000000"/>
-                <w:sz w:val="40"/>
-                <w:szCs w:val="40"/>
-                <w:lang w:bidi="ml-IN"/>
-              </w:rPr>
-              <w:t>uÉ mÉë</w:t>
-            </w:r>
-            <w:r>
-              <w:rPr>
-                <w:rFonts w:ascii="BRH Devanagari Extra" w:hAnsi="BRH Devanagari Extra" w:cs="BRH Devanagari Extra"/>
-                <w:color w:val="000000"/>
-                <w:sz w:val="40"/>
-                <w:szCs w:val="40"/>
+                <w:rFonts w:ascii="Latha" w:hAnsi="Latha" w:cs="Latha"/>
+                <w:sz w:val="28"/>
+                <w:szCs w:val="28"/>
+                <w:cs/>
+                <w:lang w:bidi="ta-IN"/>
+              </w:rPr>
+              <w:t>ஏ</w:t>
+            </w:r>
+            <w:r>
+              <w:rPr>
+                <w:rFonts w:ascii="BRH Tamil Tab Extra" w:hAnsi="BRH Tamil Tab Extra" w:cs="Latha"/>
+                <w:b/>
+                <w:sz w:val="32"/>
+                <w:szCs w:val="28"/>
+                <w:lang w:bidi="ta-IN"/>
+              </w:rPr>
+              <w:t>…</w:t>
+            </w:r>
+            <w:r>
+              <w:rPr>
+                <w:rFonts w:ascii="Latha" w:hAnsi="Latha" w:cs="Latha"/>
+                <w:sz w:val="28"/>
+                <w:szCs w:val="28"/>
+                <w:cs/>
+                <w:lang w:bidi="ta-IN"/>
+              </w:rPr>
+              <w:t>வ</w:t>
+            </w:r>
+            <w:r>
+              <w:rPr>
+                <w:rFonts w:ascii="Latha" w:hAnsi="Latha" w:cs="Latha"/>
+                <w:sz w:val="28"/>
+                <w:szCs w:val="28"/>
+                <w:lang w:bidi="ta-IN"/>
+              </w:rPr>
+              <w:t xml:space="preserve"> </w:t>
+            </w:r>
+            <w:r>
+              <w:rPr>
+                <w:rFonts w:ascii="Latha" w:hAnsi="Latha" w:cs="Latha"/>
+                <w:sz w:val="28"/>
+                <w:szCs w:val="28"/>
+                <w:cs/>
+                <w:lang w:bidi="ta-IN"/>
+              </w:rPr>
+              <w:t>ப்</w:t>
+            </w:r>
+            <w:r>
+              <w:rPr>
+                <w:rFonts w:ascii="Latha" w:hAnsi="Latha" w:cs="Latha"/>
+                <w:sz w:val="28"/>
+                <w:szCs w:val="28"/>
                 <w:highlight w:val="green"/>
-                <w:lang w:bidi="ml-IN"/>
-              </w:rPr>
-              <w:t>ÌiÉ</w:t>
-            </w:r>
-            <w:r>
-              <w:rPr>
-                <w:rFonts w:ascii="BRH Devanagari Extra" w:hAnsi="BRH Devanagari Extra" w:cs="BRH Devanagari Extra"/>
-                <w:color w:val="000000"/>
-                <w:sz w:val="40"/>
-                <w:szCs w:val="40"/>
-                <w:lang w:bidi="ml-IN"/>
-              </w:rPr>
-              <w:t>þ | mÉëÌiÉþ ÌiÉ¸ÌiÉ |</w:t>
+                <w:cs/>
+                <w:lang w:bidi="ta-IN"/>
+              </w:rPr>
+              <w:t>ரதி</w:t>
+            </w:r>
+            <w:r>
+              <w:rPr>
+                <w:rFonts w:ascii="BRH Tamil Tab Extra" w:hAnsi="BRH Tamil Tab Extra" w:cs="Latha"/>
+                <w:b/>
+                <w:sz w:val="36"/>
+                <w:szCs w:val="28"/>
+                <w:lang w:bidi="ta-IN"/>
+              </w:rPr>
+              <w:t>†</w:t>
+            </w:r>
+            <w:r>
+              <w:rPr>
+                <w:rFonts w:ascii="Latha" w:hAnsi="Latha" w:cs="Latha"/>
+                <w:sz w:val="28"/>
+                <w:szCs w:val="28"/>
+                <w:lang w:bidi="ta-IN"/>
+              </w:rPr>
+              <w:t xml:space="preserve"> |</w:t>
+            </w:r>
+            <w:r>
+              <w:rPr>
+                <w:rFonts w:ascii="Latha" w:hAnsi="Latha" w:cs="Latha"/>
+                <w:sz w:val="28"/>
+                <w:szCs w:val="28"/>
+                <w:lang w:bidi="ta-IN"/>
+              </w:rPr>
+              <w:t xml:space="preserve"> </w:t>
+            </w:r>
+            <w:r>
+              <w:rPr>
+                <w:rFonts w:ascii="Latha" w:hAnsi="Latha" w:cs="Latha"/>
+                <w:sz w:val="28"/>
+                <w:szCs w:val="28"/>
+                <w:cs/>
+                <w:lang w:bidi="ta-IN"/>
+              </w:rPr>
+              <w:t>ப்ரதி</w:t>
+            </w:r>
+            <w:r>
+              <w:rPr>
+                <w:rFonts w:ascii="BRH Tamil Tab Extra" w:hAnsi="BRH Tamil Tab Extra" w:cs="Latha"/>
+                <w:b/>
+                <w:sz w:val="36"/>
+                <w:szCs w:val="28"/>
+                <w:lang w:bidi="ta-IN"/>
+              </w:rPr>
+              <w:t>†</w:t>
+            </w:r>
+            <w:r>
+              <w:rPr>
+                <w:rFonts w:ascii="Latha" w:hAnsi="Latha" w:cs="Latha"/>
+                <w:sz w:val="28"/>
+                <w:szCs w:val="28"/>
+                <w:lang w:bidi="ta-IN"/>
+              </w:rPr>
+              <w:t xml:space="preserve"> </w:t>
+            </w:r>
+            <w:r>
+              <w:rPr>
+                <w:rFonts w:ascii="Latha" w:hAnsi="Latha" w:cs="Latha"/>
+                <w:sz w:val="28"/>
+                <w:szCs w:val="28"/>
+                <w:cs/>
+                <w:lang w:bidi="ta-IN"/>
+              </w:rPr>
+              <w:t>திஷ்ட</w:t>
+            </w:r>
+            <w:r>
+              <w:rPr>
+                <w:rFonts w:ascii="Latha" w:hAnsi="Latha" w:cs="Latha"/>
+                <w:b/>
+                <w:bCs/>
+                <w:position w:val="-12"/>
+                <w:sz w:val="28"/>
+                <w:szCs w:val="28"/>
+                <w:cs/>
+                <w:lang w:bidi="ta-IN"/>
+              </w:rPr>
+              <w:t>2</w:t>
+            </w:r>
+            <w:r>
+              <w:rPr>
+                <w:rFonts w:ascii="Latha" w:hAnsi="Latha" w:cs="Latha"/>
+                <w:sz w:val="28"/>
+                <w:szCs w:val="28"/>
+                <w:cs/>
+                <w:lang w:bidi="ta-IN"/>
+              </w:rPr>
+              <w:t>தி</w:t>
+            </w:r>
+            <w:r>
+              <w:rPr>
+                <w:rFonts w:ascii="Latha" w:hAnsi="Latha" w:cs="Latha"/>
+                <w:sz w:val="28"/>
+                <w:szCs w:val="28"/>
+                <w:lang w:bidi="ta-IN"/>
+              </w:rPr>
+              <w:t xml:space="preserve"> |</w:t>
             </w:r>
           </w:p>
         </w:tc>
@@ -1181,123 +1657,194 @@
             </w:pPr>
             <w:r>
               <w:rPr>
-                <w:rFonts w:ascii="BRH Devanagari Extra" w:hAnsi="BRH Devanagari Extra" w:cs="BRH Devanagari Extra"/>
-                <w:color w:val="000000"/>
-                <w:sz w:val="40"/>
-                <w:szCs w:val="40"/>
-                <w:lang w:bidi="ml-IN"/>
-              </w:rPr>
-              <w:t>CÌiÉþ qÉ×</w:t>
-            </w:r>
-            <w:r>
-              <w:rPr>
-                <w:rFonts w:ascii="BRH Malayalam Extra" w:hAnsi="BRH Malayalam Extra" w:cs="BRH Devanagari Extra"/>
-                <w:b/>
-                <w:color w:val="000000"/>
-                <w:sz w:val="32"/>
-                <w:szCs w:val="40"/>
-                <w:lang w:bidi="ml-IN"/>
-              </w:rPr>
-              <w:t>–</w:t>
-            </w:r>
-            <w:r>
-              <w:rPr>
-                <w:rFonts w:ascii="BRH Devanagari Extra" w:hAnsi="BRH Devanagari Extra" w:cs="BRH Devanagari Extra"/>
-                <w:color w:val="000000"/>
-                <w:sz w:val="40"/>
-                <w:szCs w:val="40"/>
-                <w:lang w:bidi="ml-IN"/>
-              </w:rPr>
-              <w:t>irÉuÉ</w:t>
-            </w:r>
-            <w:r>
-              <w:rPr>
-                <w:rFonts w:ascii="BRH Devanagari Extra" w:hAnsi="BRH Devanagari Extra" w:cs="BRH Devanagari Extra"/>
-                <w:color w:val="000000"/>
-                <w:sz w:val="40"/>
-                <w:szCs w:val="40"/>
-                <w:lang w:bidi="ml-IN"/>
-              </w:rPr>
-              <w:t>å</w:t>
-            </w:r>
-            <w:r>
-              <w:rPr>
-                <w:rFonts w:ascii="BRH Devanagari Extra" w:hAnsi="BRH Devanagari Extra" w:cs="BRH Devanagari Extra"/>
-                <w:color w:val="000000"/>
-                <w:sz w:val="40"/>
-                <w:szCs w:val="40"/>
-                <w:lang w:bidi="ml-IN"/>
-              </w:rPr>
-              <w:t>ÿ | qÉ×</w:t>
-            </w:r>
-            <w:r>
-              <w:rPr>
-                <w:rFonts w:ascii="BRH Malayalam Extra" w:hAnsi="BRH Malayalam Extra" w:cs="BRH Devanagari Extra"/>
-                <w:b/>
-                <w:color w:val="000000"/>
-                <w:sz w:val="32"/>
-                <w:szCs w:val="40"/>
-                <w:lang w:bidi="ml-IN"/>
-              </w:rPr>
-              <w:t>–</w:t>
-            </w:r>
-            <w:r>
-              <w:rPr>
-                <w:rFonts w:ascii="BRH Devanagari Extra" w:hAnsi="BRH Devanagari Extra" w:cs="BRH Devanagari Extra"/>
-                <w:color w:val="000000"/>
-                <w:sz w:val="40"/>
-                <w:szCs w:val="40"/>
-                <w:lang w:bidi="ml-IN"/>
-              </w:rPr>
-              <w:t>irÉ</w:t>
-            </w:r>
-            <w:r>
-              <w:rPr>
-                <w:rFonts w:ascii="BRH Devanagari Extra" w:hAnsi="BRH Devanagari Extra" w:cs="BRH Devanagari Extra"/>
-                <w:color w:val="000000"/>
-                <w:sz w:val="40"/>
-                <w:szCs w:val="40"/>
+                <w:rFonts w:ascii="Latha" w:hAnsi="Latha" w:cs="Latha"/>
+                <w:sz w:val="28"/>
+                <w:szCs w:val="28"/>
+                <w:cs/>
+                <w:lang w:bidi="ta-IN"/>
+              </w:rPr>
+              <w:t>இதி</w:t>
+            </w:r>
+            <w:r>
+              <w:rPr>
+                <w:rFonts w:ascii="BRH Tamil Tab Extra" w:hAnsi="BRH Tamil Tab Extra" w:cs="Latha"/>
+                <w:b/>
+                <w:sz w:val="36"/>
+                <w:szCs w:val="28"/>
+                <w:lang w:bidi="ta-IN"/>
+              </w:rPr>
+              <w:t>†</w:t>
+            </w:r>
+            <w:r>
+              <w:rPr>
+                <w:rFonts w:ascii="Latha" w:hAnsi="Latha" w:cs="Latha"/>
+                <w:sz w:val="28"/>
+                <w:szCs w:val="28"/>
+                <w:lang w:bidi="ta-IN"/>
+              </w:rPr>
+              <w:t xml:space="preserve"> </w:t>
+            </w:r>
+            <w:r>
+              <w:rPr>
+                <w:rFonts w:ascii="Latha" w:hAnsi="Latha" w:cs="Latha"/>
+                <w:sz w:val="28"/>
+                <w:szCs w:val="28"/>
+                <w:cs/>
+                <w:lang w:bidi="ta-IN"/>
+              </w:rPr>
+              <w:t>ம்</w:t>
+            </w:r>
+            <w:r>
+              <w:rPr>
+                <w:rFonts w:ascii="Latha" w:hAnsi="Latha" w:cs="Latha"/>
+                <w:b/>
+                <w:bCs/>
+                <w:i/>
+                <w:iCs/>
+                <w:sz w:val="28"/>
+                <w:szCs w:val="28"/>
+                <w:cs/>
+                <w:lang w:bidi="ta-IN"/>
+              </w:rPr>
+              <w:t>ரு</w:t>
+            </w:r>
+            <w:r>
+              <w:rPr>
+                <w:rFonts w:ascii="BRH Tamil Tab Extra" w:hAnsi="BRH Tamil Tab Extra" w:cs="Latha"/>
+                <w:b/>
+                <w:sz w:val="32"/>
+                <w:szCs w:val="28"/>
+                <w:lang w:bidi="ta-IN"/>
+              </w:rPr>
+              <w:t>…</w:t>
+            </w:r>
+            <w:r>
+              <w:rPr>
+                <w:rFonts w:ascii="Latha" w:hAnsi="Latha" w:cs="Latha"/>
+                <w:sz w:val="28"/>
+                <w:szCs w:val="28"/>
+                <w:cs/>
+                <w:lang w:bidi="ta-IN"/>
+              </w:rPr>
+              <w:t>த்யவே</w:t>
+            </w:r>
+            <w:r>
+              <w:rPr>
+                <w:rFonts w:ascii="BRH Tamil Tab Extra" w:hAnsi="BRH Tamil Tab Extra" w:cs="Latha"/>
+                <w:b/>
+                <w:sz w:val="36"/>
+                <w:szCs w:val="28"/>
+                <w:lang w:bidi="ta-IN"/>
+              </w:rPr>
+              <w:t>‡</w:t>
+            </w:r>
+            <w:r>
+              <w:rPr>
+                <w:rFonts w:ascii="Latha" w:hAnsi="Latha" w:cs="Latha"/>
+                <w:sz w:val="28"/>
+                <w:szCs w:val="28"/>
+                <w:lang w:bidi="ta-IN"/>
+              </w:rPr>
+              <w:t xml:space="preserve"> | </w:t>
+            </w:r>
+            <w:r>
+              <w:rPr>
+                <w:rFonts w:ascii="Latha" w:hAnsi="Latha" w:cs="Latha"/>
+                <w:sz w:val="28"/>
+                <w:szCs w:val="28"/>
+                <w:cs/>
+                <w:lang w:bidi="ta-IN"/>
+              </w:rPr>
+              <w:t>ம்</w:t>
+            </w:r>
+            <w:r>
+              <w:rPr>
+                <w:rFonts w:ascii="Latha" w:hAnsi="Latha" w:cs="Latha"/>
+                <w:b/>
+                <w:bCs/>
+                <w:i/>
+                <w:iCs/>
+                <w:sz w:val="28"/>
+                <w:szCs w:val="28"/>
+                <w:cs/>
+                <w:lang w:bidi="ta-IN"/>
+              </w:rPr>
+              <w:t>ரு</w:t>
+            </w:r>
+            <w:r>
+              <w:rPr>
+                <w:rFonts w:ascii="BRH Tamil Tab Extra" w:hAnsi="BRH Tamil Tab Extra" w:cs="Latha"/>
+                <w:b/>
+                <w:sz w:val="32"/>
+                <w:szCs w:val="28"/>
+                <w:lang w:bidi="ta-IN"/>
+              </w:rPr>
+              <w:t>…</w:t>
+            </w:r>
+            <w:r>
+              <w:rPr>
+                <w:rFonts w:ascii="Latha" w:hAnsi="Latha" w:cs="Latha"/>
+                <w:sz w:val="28"/>
+                <w:szCs w:val="28"/>
+                <w:cs/>
+                <w:lang w:bidi="ta-IN"/>
+              </w:rPr>
+              <w:t>த்ய</w:t>
+            </w:r>
+            <w:r>
+              <w:rPr>
+                <w:rFonts w:ascii="Latha" w:hAnsi="Latha" w:cs="Latha"/>
+                <w:sz w:val="28"/>
+                <w:szCs w:val="28"/>
                 <w:highlight w:val="yellow"/>
-                <w:lang w:bidi="ml-IN"/>
-              </w:rPr>
-              <w:t>uÉ</w:t>
-            </w:r>
-            <w:r>
-              <w:rPr>
-                <w:rFonts w:ascii="BRH Devanagari Extra" w:hAnsi="BRH Devanagari Extra" w:cs="BRH Devanagari Extra"/>
-                <w:color w:val="000000"/>
-                <w:sz w:val="40"/>
-                <w:szCs w:val="40"/>
-                <w:lang w:bidi="ml-IN"/>
-              </w:rPr>
-              <w:t>æ</w:t>
-            </w:r>
-            <w:r>
-              <w:rPr>
-                <w:rFonts w:ascii="BRH Malayalam Extra" w:hAnsi="BRH Malayalam Extra" w:cs="BRH Devanagari Extra"/>
-                <w:b/>
-                <w:color w:val="000000"/>
-                <w:sz w:val="32"/>
-                <w:szCs w:val="40"/>
-                <w:lang w:bidi="ml-IN"/>
-              </w:rPr>
-              <w:t>–</w:t>
-            </w:r>
-            <w:r>
-              <w:rPr>
-                <w:rFonts w:ascii="BRH Devanagari Extra" w:hAnsi="BRH Devanagari Extra" w:cs="BRH Devanagari Extra"/>
-                <w:color w:val="000000"/>
-                <w:sz w:val="40"/>
-                <w:szCs w:val="40"/>
-                <w:lang w:bidi="ml-IN"/>
-              </w:rPr>
-              <w:t xml:space="preserve"> uÉæ |</w:t>
+                <w:cs/>
+                <w:lang w:bidi="ta-IN"/>
+              </w:rPr>
+              <w:t>வை</w:t>
+            </w:r>
+            <w:r>
+              <w:rPr>
+                <w:rFonts w:ascii="BRH Tamil Tab Extra" w:hAnsi="BRH Tamil Tab Extra" w:cs="Latha"/>
+                <w:b/>
+                <w:sz w:val="32"/>
+                <w:szCs w:val="28"/>
+                <w:lang w:bidi="ta-IN"/>
+              </w:rPr>
+              <w:t>…</w:t>
+            </w:r>
+            <w:r>
+              <w:rPr>
+                <w:rFonts w:ascii="Latha" w:hAnsi="Latha" w:cs="Latha"/>
+                <w:sz w:val="28"/>
+                <w:szCs w:val="28"/>
+                <w:lang w:bidi="ta-IN"/>
+              </w:rPr>
+              <w:t xml:space="preserve"> </w:t>
+            </w:r>
+            <w:r>
+              <w:rPr>
+                <w:rFonts w:ascii="Latha" w:hAnsi="Latha" w:cs="Latha"/>
+                <w:sz w:val="28"/>
+                <w:szCs w:val="28"/>
+                <w:cs/>
+                <w:lang w:bidi="ta-IN"/>
+              </w:rPr>
+              <w:t>வை</w:t>
+            </w:r>
+            <w:r>
+              <w:rPr>
+                <w:rFonts w:ascii="Latha" w:hAnsi="Latha" w:cs="Latha"/>
+                <w:sz w:val="28"/>
+                <w:szCs w:val="28"/>
+                <w:lang w:bidi="ta-IN"/>
+              </w:rPr>
+              <w:t xml:space="preserve"> |</w:t>
             </w:r>
           </w:p>
         </w:tc>
         <w:tc>
           <w:tcPr>
-            <w:tcW w:w="5220" w:type="dxa"/>
+            <w:tcW w:w="5672" w:type="dxa"/>
           </w:tcPr>
           <w:p>
             <w:pPr>
@@ -1315,117 +1862,198 @@
             </w:pPr>
             <w:r>
               <w:rPr>
-                <w:rFonts w:ascii="BRH Devanagari Extra" w:hAnsi="BRH Devanagari Extra" w:cs="BRH Devanagari Extra"/>
-                <w:color w:val="000000"/>
-                <w:sz w:val="40"/>
-                <w:szCs w:val="40"/>
-                <w:lang w:bidi="ml-IN"/>
-              </w:rPr>
-              <w:t>CÌiÉþ qÉ×</w:t>
-            </w:r>
-            <w:r>
-              <w:rPr>
-                <w:rFonts w:ascii="BRH Malayalam Extra" w:hAnsi="BRH Malayalam Extra" w:cs="BRH Devanagari Extra"/>
-                <w:b/>
-                <w:color w:val="000000"/>
-                <w:sz w:val="32"/>
-                <w:szCs w:val="40"/>
-                <w:lang w:bidi="ml-IN"/>
-              </w:rPr>
-              <w:t>–</w:t>
-            </w:r>
-            <w:r>
-              <w:rPr>
-                <w:rFonts w:ascii="BRH Devanagari Extra" w:hAnsi="BRH Devanagari Extra" w:cs="BRH Devanagari Extra"/>
-                <w:color w:val="000000"/>
-                <w:sz w:val="40"/>
-                <w:szCs w:val="40"/>
-                <w:lang w:bidi="ml-IN"/>
-              </w:rPr>
-              <w:t>irÉuÉ</w:t>
-            </w:r>
-            <w:r>
-              <w:rPr>
-                <w:rFonts w:ascii="BRH Devanagari Extra" w:hAnsi="BRH Devanagari Extra" w:cs="BRH Devanagari Extra"/>
-                <w:color w:val="000000"/>
-                <w:sz w:val="40"/>
-                <w:szCs w:val="40"/>
-                <w:lang w:bidi="ml-IN"/>
-              </w:rPr>
-              <w:t>å</w:t>
-            </w:r>
-            <w:r>
-              <w:rPr>
-                <w:rFonts w:ascii="BRH Devanagari Extra" w:hAnsi="BRH Devanagari Extra" w:cs="BRH Devanagari Extra"/>
-                <w:color w:val="000000"/>
-                <w:sz w:val="40"/>
-                <w:szCs w:val="40"/>
-                <w:lang w:bidi="ml-IN"/>
-              </w:rPr>
-              <w:t>ÿ | qÉ×</w:t>
-            </w:r>
-            <w:r>
-              <w:rPr>
-                <w:rFonts w:ascii="BRH Malayalam Extra" w:hAnsi="BRH Malayalam Extra" w:cs="BRH Devanagari Extra"/>
-                <w:b/>
-                <w:color w:val="000000"/>
-                <w:sz w:val="32"/>
-                <w:szCs w:val="40"/>
-                <w:lang w:bidi="ml-IN"/>
-              </w:rPr>
-              <w:t>–</w:t>
-            </w:r>
-            <w:r>
-              <w:rPr>
-                <w:rFonts w:ascii="BRH Devanagari Extra" w:hAnsi="BRH Devanagari Extra" w:cs="BRH Devanagari Extra"/>
-                <w:color w:val="000000"/>
-                <w:sz w:val="40"/>
-                <w:szCs w:val="40"/>
-                <w:lang w:bidi="ml-IN"/>
-              </w:rPr>
-              <w:t>irÉ</w:t>
-            </w:r>
-            <w:r>
-              <w:rPr>
-                <w:rFonts w:ascii="BRH Devanagari Extra" w:hAnsi="BRH Devanagari Extra" w:cs="BRH Devanagari Extra"/>
-                <w:color w:val="000000"/>
-                <w:sz w:val="40"/>
-                <w:szCs w:val="40"/>
+                <w:rFonts w:ascii="Latha" w:hAnsi="Latha" w:cs="Latha"/>
+                <w:sz w:val="28"/>
+                <w:szCs w:val="28"/>
+                <w:cs/>
+                <w:lang w:bidi="ta-IN"/>
+              </w:rPr>
+              <w:t>இதி</w:t>
+            </w:r>
+            <w:r>
+              <w:rPr>
+                <w:rFonts w:ascii="BRH Tamil Tab Extra" w:hAnsi="BRH Tamil Tab Extra" w:cs="Latha"/>
+                <w:b/>
+                <w:sz w:val="36"/>
+                <w:szCs w:val="28"/>
+                <w:lang w:bidi="ta-IN"/>
+              </w:rPr>
+              <w:t>†</w:t>
+            </w:r>
+            <w:r>
+              <w:rPr>
+                <w:rFonts w:ascii="Latha" w:hAnsi="Latha" w:cs="Latha"/>
+                <w:sz w:val="28"/>
+                <w:szCs w:val="28"/>
+                <w:lang w:bidi="ta-IN"/>
+              </w:rPr>
+              <w:t xml:space="preserve"> </w:t>
+            </w:r>
+            <w:r>
+              <w:rPr>
+                <w:rFonts w:ascii="Latha" w:hAnsi="Latha" w:cs="Latha"/>
+                <w:sz w:val="28"/>
+                <w:szCs w:val="28"/>
+                <w:cs/>
+                <w:lang w:bidi="ta-IN"/>
+              </w:rPr>
+              <w:t>ம்</w:t>
+            </w:r>
+            <w:r>
+              <w:rPr>
+                <w:rFonts w:ascii="Latha" w:hAnsi="Latha" w:cs="Latha"/>
+                <w:b/>
+                <w:bCs/>
+                <w:i/>
+                <w:iCs/>
+                <w:sz w:val="28"/>
+                <w:szCs w:val="28"/>
+                <w:cs/>
+                <w:lang w:bidi="ta-IN"/>
+              </w:rPr>
+              <w:t>ரு</w:t>
+            </w:r>
+            <w:r>
+              <w:rPr>
+                <w:rFonts w:ascii="BRH Tamil Tab Extra" w:hAnsi="BRH Tamil Tab Extra" w:cs="Latha"/>
+                <w:b/>
+                <w:sz w:val="32"/>
+                <w:szCs w:val="28"/>
+                <w:lang w:bidi="ta-IN"/>
+              </w:rPr>
+              <w:t>…</w:t>
+            </w:r>
+            <w:r>
+              <w:rPr>
+                <w:rFonts w:ascii="Latha" w:hAnsi="Latha" w:cs="Latha"/>
+                <w:sz w:val="28"/>
+                <w:szCs w:val="28"/>
+                <w:cs/>
+                <w:lang w:bidi="ta-IN"/>
+              </w:rPr>
+              <w:t>த்யவே</w:t>
+            </w:r>
+            <w:r>
+              <w:rPr>
+                <w:rFonts w:ascii="BRH Tamil Tab Extra" w:hAnsi="BRH Tamil Tab Extra" w:cs="Latha"/>
+                <w:b/>
+                <w:sz w:val="36"/>
+                <w:szCs w:val="28"/>
+                <w:lang w:bidi="ta-IN"/>
+              </w:rPr>
+              <w:t>‡</w:t>
+            </w:r>
+            <w:r>
+              <w:rPr>
+                <w:rFonts w:ascii="Latha" w:hAnsi="Latha" w:cs="Latha"/>
+                <w:sz w:val="28"/>
+                <w:szCs w:val="28"/>
+                <w:lang w:bidi="ta-IN"/>
+              </w:rPr>
+              <w:t xml:space="preserve"> | </w:t>
+            </w:r>
+            <w:r>
+              <w:rPr>
+                <w:rFonts w:ascii="Latha" w:hAnsi="Latha" w:cs="Latha"/>
+                <w:sz w:val="28"/>
+                <w:szCs w:val="28"/>
+                <w:lang w:bidi="ta-IN"/>
+              </w:rPr>
+              <w:br/>
+            </w:r>
+            <w:r>
+              <w:rPr>
+                <w:rFonts w:ascii="Latha" w:hAnsi="Latha" w:cs="Latha"/>
+                <w:sz w:val="28"/>
+                <w:szCs w:val="28"/>
+                <w:cs/>
+                <w:lang w:bidi="ta-IN"/>
+              </w:rPr>
+              <w:t>ம்</w:t>
+            </w:r>
+            <w:r>
+              <w:rPr>
+                <w:rFonts w:ascii="Latha" w:hAnsi="Latha" w:cs="Latha"/>
+                <w:b/>
+                <w:bCs/>
+                <w:i/>
+                <w:iCs/>
+                <w:sz w:val="28"/>
+                <w:szCs w:val="28"/>
+                <w:cs/>
+                <w:lang w:bidi="ta-IN"/>
+              </w:rPr>
+              <w:t>ரு</w:t>
+            </w:r>
+            <w:r>
+              <w:rPr>
+                <w:rFonts w:ascii="BRH Tamil Tab Extra" w:hAnsi="BRH Tamil Tab Extra" w:cs="Latha"/>
+                <w:b/>
+                <w:sz w:val="32"/>
+                <w:szCs w:val="28"/>
+                <w:lang w:bidi="ta-IN"/>
+              </w:rPr>
+              <w:t>…</w:t>
+            </w:r>
+            <w:r>
+              <w:rPr>
+                <w:rFonts w:ascii="Latha" w:hAnsi="Latha" w:cs="Latha"/>
+                <w:sz w:val="28"/>
+                <w:szCs w:val="28"/>
+                <w:cs/>
+                <w:lang w:bidi="ta-IN"/>
+              </w:rPr>
+              <w:t>த்ய</w:t>
+            </w:r>
+            <w:r>
+              <w:rPr>
+                <w:rFonts w:ascii="Latha" w:hAnsi="Latha" w:cs="Latha"/>
+                <w:sz w:val="28"/>
+                <w:szCs w:val="28"/>
                 <w:highlight w:val="green"/>
-                <w:lang w:bidi="ml-IN"/>
-              </w:rPr>
-              <w:t>uÉ</w:t>
-            </w:r>
-            <w:r>
-              <w:rPr>
-                <w:rFonts w:ascii="BRH Devanagari Extra" w:hAnsi="BRH Devanagari Extra" w:cs="BRH Devanagari Extra"/>
-                <w:color w:val="000000"/>
-                <w:sz w:val="40"/>
-                <w:szCs w:val="40"/>
-                <w:lang w:bidi="ml-IN"/>
-              </w:rPr>
-              <w:t>å</w:t>
-            </w:r>
-            <w:r>
-              <w:rPr>
-                <w:rFonts w:ascii="BRH Malayalam Extra" w:hAnsi="BRH Malayalam Extra" w:cs="BRH Devanagari Extra"/>
-                <w:b/>
-                <w:color w:val="000000"/>
-                <w:sz w:val="32"/>
-                <w:szCs w:val="40"/>
-                <w:lang w:bidi="ml-IN"/>
-              </w:rPr>
-              <w:t>–</w:t>
-            </w:r>
-            <w:r>
-              <w:rPr>
-                <w:rFonts w:ascii="BRH Devanagari Extra" w:hAnsi="BRH Devanagari Extra" w:cs="BRH Devanagari Extra"/>
-                <w:color w:val="000000"/>
-                <w:sz w:val="40"/>
-                <w:szCs w:val="40"/>
-                <w:lang w:bidi="ml-IN"/>
-              </w:rPr>
-              <w:t xml:space="preserve"> uÉæ |</w:t>
+                <w:cs/>
+                <w:lang w:bidi="ta-IN"/>
+              </w:rPr>
+              <w:t>வே</w:t>
+            </w:r>
+            <w:r>
+              <w:rPr>
+                <w:rFonts w:ascii="BRH Tamil Tab Extra" w:hAnsi="BRH Tamil Tab Extra" w:cs="Latha"/>
+                <w:b/>
+                <w:sz w:val="32"/>
+                <w:szCs w:val="28"/>
+                <w:highlight w:val="green"/>
+                <w:lang w:bidi="ta-IN"/>
+              </w:rPr>
+              <w:t>…</w:t>
+            </w:r>
+            <w:r>
+              <w:rPr>
+                <w:rFonts w:ascii="Latha" w:hAnsi="Latha" w:cs="Latha"/>
+                <w:sz w:val="28"/>
+                <w:szCs w:val="28"/>
+                <w:lang w:bidi="ta-IN"/>
+              </w:rPr>
+              <w:t xml:space="preserve"> </w:t>
+            </w:r>
+            <w:r>
+              <w:rPr>
+                <w:rFonts w:ascii="Latha" w:hAnsi="Latha" w:cs="Latha"/>
+                <w:sz w:val="28"/>
+                <w:szCs w:val="28"/>
+                <w:cs/>
+                <w:lang w:bidi="ta-IN"/>
+              </w:rPr>
+              <w:t>வை</w:t>
+            </w:r>
+            <w:r>
+              <w:rPr>
+                <w:rFonts w:ascii="Latha" w:hAnsi="Latha" w:cs="Latha"/>
+                <w:sz w:val="28"/>
+                <w:szCs w:val="28"/>
+                <w:lang w:bidi="ta-IN"/>
+              </w:rPr>
+              <w:t xml:space="preserve"> |</w:t>
             </w:r>
           </w:p>
         </w:tc>
@@ -1553,60 +2181,155 @@
             </w:pPr>
             <w:r>
               <w:rPr>
-                <w:rFonts w:ascii="BRH Devanagari Extra" w:hAnsi="BRH Devanagari Extra" w:cs="BRH Devanagari Extra"/>
-                <w:color w:val="000000"/>
-                <w:sz w:val="40"/>
-                <w:szCs w:val="40"/>
-                <w:lang w:bidi="ml-IN"/>
-              </w:rPr>
-              <w:t xml:space="preserve">rÉeÉþqÉÉlÉÈ xrÉÉiÉç | </w:t>
-            </w:r>
-            <w:r>
-              <w:rPr>
-                <w:rFonts w:ascii="BRH Devanagari Extra" w:hAnsi="BRH Devanagari Extra" w:cs="BRH Devanagari Extra"/>
-                <w:color w:val="000000"/>
-                <w:sz w:val="40"/>
-                <w:szCs w:val="40"/>
+                <w:rFonts w:ascii="Latha" w:hAnsi="Latha" w:cs="Latha"/>
+                <w:sz w:val="28"/>
+                <w:szCs w:val="28"/>
+                <w:cs/>
+                <w:lang w:bidi="ta-IN"/>
+              </w:rPr>
+              <w:t>யஜ</w:t>
+            </w:r>
+            <w:r>
+              <w:rPr>
+                <w:rFonts w:ascii="BRH Tamil Tab Extra" w:hAnsi="BRH Tamil Tab Extra" w:cs="Latha"/>
+                <w:b/>
+                <w:sz w:val="36"/>
+                <w:szCs w:val="28"/>
+                <w:lang w:bidi="ta-IN"/>
+              </w:rPr>
+              <w:t>†</w:t>
+            </w:r>
+            <w:r>
+              <w:rPr>
+                <w:rFonts w:ascii="Latha" w:hAnsi="Latha" w:cs="Latha"/>
+                <w:sz w:val="28"/>
+                <w:szCs w:val="28"/>
+                <w:cs/>
+                <w:lang w:bidi="ta-IN"/>
+              </w:rPr>
+              <w:t>மான</w:t>
+            </w:r>
+            <w:r>
+              <w:rPr>
+                <w:rFonts w:ascii="Latha" w:hAnsi="Latha" w:cs="Latha"/>
+                <w:b/>
+                <w:bCs/>
+                <w:sz w:val="32"/>
+                <w:szCs w:val="32"/>
+                <w:cs/>
+                <w:lang w:bidi="ta-IN"/>
+              </w:rPr>
+              <w:t>:</w:t>
+            </w:r>
+            <w:r>
+              <w:rPr>
+                <w:rFonts w:ascii="Latha" w:hAnsi="Latha" w:cs="Latha"/>
+                <w:sz w:val="28"/>
+                <w:szCs w:val="28"/>
+                <w:lang w:bidi="ta-IN"/>
+              </w:rPr>
+              <w:t xml:space="preserve"> </w:t>
+            </w:r>
+            <w:r>
+              <w:rPr>
+                <w:rFonts w:ascii="Latha" w:hAnsi="Latha" w:cs="Latha"/>
+                <w:sz w:val="28"/>
+                <w:szCs w:val="28"/>
+                <w:cs/>
+                <w:lang w:bidi="ta-IN"/>
+              </w:rPr>
+              <w:t>ஸ்யாத்</w:t>
+            </w:r>
+            <w:r>
+              <w:rPr>
+                <w:rFonts w:ascii="Latha" w:hAnsi="Latha" w:cs="Latha"/>
+                <w:sz w:val="28"/>
+                <w:szCs w:val="28"/>
+                <w:lang w:bidi="ta-IN"/>
+              </w:rPr>
+              <w:t xml:space="preserve"> | </w:t>
+            </w:r>
+            <w:r>
+              <w:rPr>
+                <w:rFonts w:ascii="Latha" w:hAnsi="Latha" w:cs="Latha"/>
+                <w:sz w:val="28"/>
+                <w:szCs w:val="28"/>
                 <w:highlight w:val="yellow"/>
-                <w:lang w:bidi="ml-IN"/>
-              </w:rPr>
-              <w:t>xrÉÉ</w:t>
-            </w:r>
-            <w:r>
-              <w:rPr>
-                <w:rFonts w:ascii="BRH Devanagari Extra" w:hAnsi="BRH Devanagari Extra" w:cs="BRH Devanagari Extra"/>
-                <w:color w:val="000000"/>
-                <w:sz w:val="40"/>
-                <w:szCs w:val="40"/>
-                <w:lang w:bidi="ml-IN"/>
-              </w:rPr>
-              <w:t>SjÉÉ</w:t>
-            </w:r>
-            <w:r>
-              <w:rPr>
-                <w:rFonts w:ascii="BRH Devanagari Extra" w:hAnsi="BRH Devanagari Extra" w:cs="BRH Devanagari Extra"/>
-                <w:color w:val="000000"/>
-                <w:sz w:val="40"/>
-                <w:szCs w:val="40"/>
-                <w:lang w:bidi="ml-IN"/>
-              </w:rPr>
-              <w:t>å</w:t>
-            </w:r>
-            <w:r>
-              <w:rPr>
-                <w:rFonts w:ascii="BRH Devanagari Extra" w:hAnsi="BRH Devanagari Extra" w:cs="BRH Devanagari Extra"/>
-                <w:color w:val="000000"/>
-                <w:sz w:val="40"/>
-                <w:szCs w:val="40"/>
-                <w:lang w:bidi="ml-IN"/>
-              </w:rPr>
-              <w:t>ÿ |</w:t>
+                <w:cs/>
+                <w:lang w:bidi="ta-IN"/>
+              </w:rPr>
+              <w:t>ஸ்யா</w:t>
+            </w:r>
+            <w:r>
+              <w:rPr>
+                <w:rFonts w:ascii="Latha" w:hAnsi="Latha" w:cs="Latha"/>
+                <w:sz w:val="28"/>
+                <w:szCs w:val="28"/>
+                <w:cs/>
+                <w:lang w:bidi="ta-IN"/>
+              </w:rPr>
+              <w:t>த</w:t>
+            </w:r>
+            <w:r>
+              <w:rPr>
+                <w:rFonts w:ascii="Latha" w:hAnsi="Latha" w:cs="Latha"/>
+                <w:b/>
+                <w:bCs/>
+                <w:position w:val="-12"/>
+                <w:sz w:val="28"/>
+                <w:szCs w:val="28"/>
+                <w:cs/>
+                <w:lang w:bidi="ta-IN"/>
+              </w:rPr>
+              <w:t>3</w:t>
+            </w:r>
+            <w:r>
+              <w:rPr>
+                <w:rFonts w:ascii="Latha" w:hAnsi="Latha" w:cs="Latha"/>
+                <w:sz w:val="28"/>
+                <w:szCs w:val="28"/>
+                <w:cs/>
+                <w:lang w:bidi="ta-IN"/>
+              </w:rPr>
+              <w:t>தோ</w:t>
+            </w:r>
+            <w:r>
+              <w:rPr>
+                <w:rFonts w:ascii="BRH Tamil Tab Extra" w:hAnsi="BRH Tamil Tab Extra" w:cs="Latha"/>
+                <w:b/>
+                <w:sz w:val="36"/>
+                <w:szCs w:val="28"/>
+                <w:lang w:bidi="ta-IN"/>
+              </w:rPr>
+              <w:t>‡</w:t>
+            </w:r>
+            <w:r>
+              <w:rPr>
+                <w:rFonts w:ascii="Latha" w:hAnsi="Latha" w:cs="Latha"/>
+                <w:b/>
+                <w:bCs/>
+                <w:position w:val="-12"/>
+                <w:sz w:val="28"/>
+                <w:szCs w:val="28"/>
+                <w:cs/>
+                <w:lang w:bidi="ta-IN"/>
+              </w:rPr>
+              <w:t>2</w:t>
+            </w:r>
+            <w:r>
+              <w:rPr>
+                <w:rFonts w:ascii="Latha" w:hAnsi="Latha" w:cs="Latha"/>
+                <w:sz w:val="28"/>
+                <w:szCs w:val="28"/>
+                <w:lang w:bidi="ta-IN"/>
+              </w:rPr>
+              <w:t xml:space="preserve"> |</w:t>
             </w:r>
           </w:p>
         </w:tc>
         <w:tc>
           <w:tcPr>
-            <w:tcW w:w="5220" w:type="dxa"/>
+            <w:tcW w:w="5672" w:type="dxa"/>
           </w:tcPr>
           <w:p>
             <w:pPr>
@@ -1624,66 +2347,159 @@
             </w:pPr>
             <w:r>
               <w:rPr>
-                <w:rFonts w:ascii="BRH Devanagari Extra" w:hAnsi="BRH Devanagari Extra" w:cs="BRH Devanagari Extra"/>
-                <w:color w:val="000000"/>
-                <w:sz w:val="40"/>
-                <w:szCs w:val="40"/>
-                <w:lang w:bidi="ml-IN"/>
-              </w:rPr>
-              <w:t xml:space="preserve">rÉeÉþqÉÉlÉÈ xrÉÉiÉç | </w:t>
-            </w:r>
-            <w:r>
-              <w:rPr>
-                <w:rFonts w:ascii="BRH Devanagari Extra" w:hAnsi="BRH Devanagari Extra" w:cs="BRH Devanagari Extra"/>
-                <w:color w:val="000000"/>
-                <w:sz w:val="40"/>
-                <w:szCs w:val="40"/>
+                <w:rFonts w:ascii="Latha" w:hAnsi="Latha" w:cs="Latha"/>
+                <w:sz w:val="28"/>
+                <w:szCs w:val="28"/>
+                <w:cs/>
+                <w:lang w:bidi="ta-IN"/>
+              </w:rPr>
+              <w:t>யஜ</w:t>
+            </w:r>
+            <w:r>
+              <w:rPr>
+                <w:rFonts w:ascii="BRH Tamil Tab Extra" w:hAnsi="BRH Tamil Tab Extra" w:cs="Latha"/>
+                <w:b/>
+                <w:sz w:val="36"/>
+                <w:szCs w:val="28"/>
+                <w:lang w:bidi="ta-IN"/>
+              </w:rPr>
+              <w:t>†</w:t>
+            </w:r>
+            <w:r>
+              <w:rPr>
+                <w:rFonts w:ascii="Latha" w:hAnsi="Latha" w:cs="Latha"/>
+                <w:sz w:val="28"/>
+                <w:szCs w:val="28"/>
+                <w:cs/>
+                <w:lang w:bidi="ta-IN"/>
+              </w:rPr>
+              <w:t>மான</w:t>
+            </w:r>
+            <w:r>
+              <w:rPr>
+                <w:rFonts w:ascii="Latha" w:hAnsi="Latha" w:cs="Latha"/>
+                <w:b/>
+                <w:bCs/>
+                <w:sz w:val="32"/>
+                <w:szCs w:val="32"/>
+                <w:cs/>
+                <w:lang w:bidi="ta-IN"/>
+              </w:rPr>
+              <w:t>:</w:t>
+            </w:r>
+            <w:r>
+              <w:rPr>
+                <w:rFonts w:ascii="Latha" w:hAnsi="Latha" w:cs="Latha"/>
+                <w:sz w:val="28"/>
+                <w:szCs w:val="28"/>
+                <w:lang w:bidi="ta-IN"/>
+              </w:rPr>
+              <w:t xml:space="preserve"> </w:t>
+            </w:r>
+            <w:r>
+              <w:rPr>
+                <w:rFonts w:ascii="Latha" w:hAnsi="Latha" w:cs="Latha"/>
+                <w:sz w:val="28"/>
+                <w:szCs w:val="28"/>
+                <w:cs/>
+                <w:lang w:bidi="ta-IN"/>
+              </w:rPr>
+              <w:t>ஸ்யாத்</w:t>
+            </w:r>
+            <w:r>
+              <w:rPr>
+                <w:rFonts w:ascii="Latha" w:hAnsi="Latha" w:cs="Latha"/>
+                <w:sz w:val="28"/>
+                <w:szCs w:val="28"/>
+                <w:lang w:bidi="ta-IN"/>
+              </w:rPr>
+              <w:t xml:space="preserve"> | </w:t>
+            </w:r>
+            <w:r>
+              <w:rPr>
+                <w:rFonts w:ascii="Latha" w:hAnsi="Latha" w:cs="Latha"/>
+                <w:sz w:val="28"/>
+                <w:szCs w:val="28"/>
                 <w:highlight w:val="green"/>
-                <w:lang w:bidi="ml-IN"/>
-              </w:rPr>
-              <w:t>xrÉÉ</w:t>
-            </w:r>
-            <w:r>
-              <w:rPr>
-                <w:rFonts w:ascii="BRH Malayalam Extra" w:hAnsi="BRH Malayalam Extra" w:cs="BRH Devanagari Extra"/>
-                <w:b/>
-                <w:color w:val="000000"/>
-                <w:sz w:val="32"/>
-                <w:szCs w:val="40"/>
-                <w:highlight w:val="green"/>
-                <w:lang w:bidi="ml-IN"/>
-              </w:rPr>
-              <w:t>–</w:t>
-            </w:r>
-            <w:r>
-              <w:rPr>
-                <w:rFonts w:ascii="BRH Devanagari Extra" w:hAnsi="BRH Devanagari Extra" w:cs="BRH Devanagari Extra"/>
-                <w:color w:val="000000"/>
-                <w:sz w:val="40"/>
-                <w:szCs w:val="40"/>
-                <w:lang w:bidi="ml-IN"/>
-              </w:rPr>
-              <w:t>SjÉÉ</w:t>
-            </w:r>
-            <w:r>
-              <w:rPr>
-                <w:rFonts w:ascii="BRH Devanagari Extra" w:hAnsi="BRH Devanagari Extra" w:cs="BRH Devanagari Extra"/>
-                <w:color w:val="000000"/>
-                <w:sz w:val="40"/>
-                <w:szCs w:val="40"/>
-                <w:lang w:bidi="ml-IN"/>
-              </w:rPr>
-              <w:t>å</w:t>
-            </w:r>
-            <w:r>
-              <w:rPr>
-                <w:rFonts w:ascii="BRH Devanagari Extra" w:hAnsi="BRH Devanagari Extra" w:cs="BRH Devanagari Extra"/>
-                <w:color w:val="000000"/>
-                <w:sz w:val="40"/>
-                <w:szCs w:val="40"/>
-                <w:lang w:bidi="ml-IN"/>
-              </w:rPr>
-              <w:t>ÿ |</w:t>
+                <w:cs/>
+                <w:lang w:bidi="ta-IN"/>
+              </w:rPr>
+              <w:t>ஸ்யா</w:t>
+            </w:r>
+            <w:r>
+              <w:rPr>
+                <w:rFonts w:ascii="BRH Tamil Tab Extra" w:hAnsi="BRH Tamil Tab Extra" w:cs="Latha"/>
+                <w:b/>
+                <w:sz w:val="32"/>
+                <w:szCs w:val="28"/>
+                <w:lang w:bidi="ta-IN"/>
+              </w:rPr>
+              <w:t>…</w:t>
+            </w:r>
+            <w:r>
+              <w:rPr>
+                <w:rFonts w:ascii="Latha" w:hAnsi="Latha" w:cs="Latha"/>
+                <w:sz w:val="28"/>
+                <w:szCs w:val="28"/>
+                <w:cs/>
+                <w:lang w:bidi="ta-IN"/>
+              </w:rPr>
+              <w:t>த</w:t>
+            </w:r>
+            <w:r>
+              <w:rPr>
+                <w:rFonts w:ascii="Latha" w:hAnsi="Latha" w:cs="Latha"/>
+                <w:b/>
+                <w:bCs/>
+                <w:position w:val="-12"/>
+                <w:sz w:val="28"/>
+                <w:szCs w:val="28"/>
+                <w:cs/>
+                <w:lang w:bidi="ta-IN"/>
+              </w:rPr>
+              <w:t>3</w:t>
+            </w:r>
+            <w:r>
+              <w:rPr>
+                <w:rFonts w:ascii="Latha" w:hAnsi="Latha" w:cs="Latha"/>
+                <w:sz w:val="28"/>
+                <w:szCs w:val="28"/>
+                <w:cs/>
+                <w:lang w:bidi="ta-IN"/>
+              </w:rPr>
+              <w:t>தோ</w:t>
+            </w:r>
+            <w:r>
+              <w:rPr>
+                <w:rFonts w:ascii="BRH Tamil Tab Extra" w:hAnsi="BRH Tamil Tab Extra" w:cs="Latha"/>
+                <w:b/>
+                <w:sz w:val="36"/>
+                <w:szCs w:val="28"/>
+                <w:lang w:bidi="ta-IN"/>
+              </w:rPr>
+              <w:t>‡</w:t>
+            </w:r>
+            <w:r>
+              <w:rPr>
+                <w:rFonts w:ascii="Latha" w:hAnsi="Latha" w:cs="Latha"/>
+                <w:b/>
+                <w:bCs/>
+                <w:position w:val="-12"/>
+                <w:sz w:val="28"/>
+                <w:szCs w:val="28"/>
+                <w:cs/>
+                <w:lang w:bidi="ta-IN"/>
+              </w:rPr>
+              <w:t>2</w:t>
+            </w:r>
+            <w:r>
+              <w:rPr>
+                <w:rFonts w:ascii="Latha" w:hAnsi="Latha" w:cs="Latha"/>
+                <w:sz w:val="28"/>
+                <w:szCs w:val="28"/>
+                <w:lang w:bidi="ta-IN"/>
+              </w:rPr>
+              <w:t xml:space="preserve"> |</w:t>
             </w:r>
           </w:p>
         </w:tc>
@@ -1801,385 +2617,562 @@
           </w:tcPr>
           <w:p>
             <w:pPr>
-              <w:widowControl w:val="0"/>
-              <w:autoSpaceDE w:val="0"/>
-              <w:autoSpaceDN w:val="0"/>
-              <w:adjustRightInd w:val="0"/>
               <w:spacing w:before="0" w:line="240" w:lineRule="auto"/>
               <w:rPr>
                 <w:rFonts w:ascii="BRH Devanagari Extra" w:hAnsi="BRH Devanagari Extra" w:cs="BRH Devanagari Extra"/>
                 <w:color w:val="000000"/>
                 <w:sz w:val="40"/>
                 <w:szCs w:val="40"/>
-                <w:lang w:bidi="ml-IN"/>
               </w:rPr>
             </w:pPr>
             <w:r>
+              <w:rPr>
+                <w:rFonts w:ascii="Latha" w:hAnsi="Latha" w:cs="Latha"/>
+                <w:sz w:val="28"/>
+                <w:szCs w:val="28"/>
+                <w:cs/>
+                <w:lang w:bidi="ta-IN"/>
+              </w:rPr>
+              <w:t>ப</w:t>
+            </w:r>
+            <w:r>
+              <w:rPr>
+                <w:rFonts w:ascii="BRH Tamil Tab Extra" w:hAnsi="BRH Tamil Tab Extra" w:cs="Latha"/>
+                <w:b/>
+                <w:sz w:val="32"/>
+                <w:szCs w:val="28"/>
+                <w:lang w:bidi="ta-IN"/>
+              </w:rPr>
+              <w:t>…</w:t>
+            </w:r>
+            <w:r>
+              <w:rPr>
+                <w:rFonts w:ascii="Latha" w:hAnsi="Latha" w:cs="Latha"/>
+                <w:b/>
+                <w:bCs/>
+                <w:position w:val="-12"/>
+                <w:sz w:val="28"/>
+                <w:szCs w:val="28"/>
+                <w:cs/>
+                <w:lang w:bidi="ta-IN"/>
+              </w:rPr>
+              <w:t>4</w:t>
+            </w:r>
+            <w:r>
+              <w:rPr>
+                <w:rFonts w:ascii="Latha" w:hAnsi="Latha" w:cs="Latha"/>
+                <w:sz w:val="28"/>
+                <w:szCs w:val="28"/>
+                <w:cs/>
+                <w:lang w:bidi="ta-IN"/>
+              </w:rPr>
+              <w:t>வ</w:t>
+            </w:r>
+            <w:r>
+              <w:rPr>
+                <w:rFonts w:ascii="BRH Tamil Tab Extra" w:hAnsi="BRH Tamil Tab Extra" w:cs="Latha"/>
+                <w:b/>
+                <w:sz w:val="32"/>
+                <w:szCs w:val="28"/>
+                <w:lang w:bidi="ta-IN"/>
+              </w:rPr>
+              <w:t>…</w:t>
+            </w:r>
+            <w:r>
+              <w:rPr>
+                <w:rFonts w:ascii="Latha" w:hAnsi="Latha" w:cs="Latha"/>
+                <w:sz w:val="28"/>
+                <w:szCs w:val="28"/>
+                <w:cs/>
+                <w:lang w:bidi="ta-IN"/>
+              </w:rPr>
+              <w:t>தி</w:t>
+            </w:r>
+            <w:r>
+              <w:rPr>
+                <w:rFonts w:ascii="BRH Tamil Tab Extra" w:hAnsi="BRH Tamil Tab Extra" w:cs="Latha"/>
+                <w:b/>
+                <w:sz w:val="32"/>
+                <w:szCs w:val="28"/>
+                <w:lang w:bidi="ta-IN"/>
+              </w:rPr>
+              <w:t>…</w:t>
+            </w:r>
+            <w:r>
+              <w:rPr>
+                <w:rFonts w:ascii="Latha" w:hAnsi="Latha" w:cs="Latha"/>
+                <w:sz w:val="28"/>
+                <w:szCs w:val="28"/>
+                <w:lang w:bidi="ta-IN"/>
+              </w:rPr>
+              <w:t xml:space="preserve"> </w:t>
+            </w:r>
+            <w:r>
+              <w:rPr>
+                <w:rFonts w:ascii="Latha" w:hAnsi="Latha" w:cs="Latha"/>
+                <w:sz w:val="28"/>
+                <w:szCs w:val="28"/>
+                <w:cs/>
+                <w:lang w:bidi="ta-IN"/>
+              </w:rPr>
+              <w:t>ப்ர</w:t>
+            </w:r>
+            <w:r>
+              <w:rPr>
+                <w:rFonts w:ascii="BRH Tamil Tab Extra" w:hAnsi="BRH Tamil Tab Extra" w:cs="Latha"/>
+                <w:b/>
+                <w:sz w:val="32"/>
+                <w:szCs w:val="28"/>
+                <w:lang w:bidi="ta-IN"/>
+              </w:rPr>
+              <w:t>…</w:t>
+            </w:r>
+            <w:r>
+              <w:rPr>
+                <w:rFonts w:ascii="Latha" w:hAnsi="Latha" w:cs="Latha"/>
+                <w:sz w:val="28"/>
+                <w:szCs w:val="28"/>
+                <w:highlight w:val="yellow"/>
+                <w:cs/>
+                <w:lang w:bidi="ta-IN"/>
+              </w:rPr>
+              <w:t>ஜா</w:t>
+            </w:r>
+            <w:r>
+              <w:rPr>
+                <w:rFonts w:ascii="BRH Tamil Tab Extra" w:hAnsi="BRH Tamil Tab Extra" w:cs="Latha"/>
+                <w:b/>
+                <w:sz w:val="36"/>
+                <w:szCs w:val="28"/>
+                <w:highlight w:val="yellow"/>
+                <w:lang w:bidi="ta-IN"/>
+              </w:rPr>
+              <w:t>†</w:t>
+            </w:r>
+            <w:r>
+              <w:rPr>
+                <w:rFonts w:ascii="Latha" w:hAnsi="Latha" w:cs="Latha"/>
+                <w:sz w:val="28"/>
+                <w:szCs w:val="28"/>
+                <w:cs/>
+                <w:lang w:bidi="ta-IN"/>
+              </w:rPr>
+              <w:t>பதி</w:t>
+            </w:r>
+            <w:r>
+              <w:rPr>
+                <w:rFonts w:ascii="Latha" w:hAnsi="Latha" w:cs="Latha"/>
+                <w:b/>
+                <w:bCs/>
+                <w:sz w:val="32"/>
+                <w:szCs w:val="32"/>
+                <w:cs/>
+                <w:lang w:bidi="ta-IN"/>
+              </w:rPr>
+              <w:t>:</w:t>
+            </w:r>
+            <w:r>
+              <w:rPr>
+                <w:rFonts w:ascii="Latha" w:hAnsi="Latha" w:cs="Latha"/>
+                <w:sz w:val="28"/>
+                <w:szCs w:val="28"/>
+                <w:lang w:bidi="ta-IN"/>
+              </w:rPr>
+              <w:t xml:space="preserve"> | </w:t>
+            </w:r>
+            <w:r>
+              <w:rPr>
+                <w:rFonts w:ascii="Latha" w:hAnsi="Latha" w:cs="Latha"/>
+                <w:sz w:val="28"/>
+                <w:szCs w:val="28"/>
+                <w:lang w:bidi="ta-IN"/>
+              </w:rPr>
+              <w:br/>
+            </w:r>
+            <w:r>
+              <w:rPr>
+                <w:rFonts w:ascii="Latha" w:hAnsi="Latha" w:cs="Latha"/>
+                <w:sz w:val="28"/>
+                <w:szCs w:val="28"/>
+                <w:cs/>
+                <w:lang w:bidi="ta-IN"/>
+              </w:rPr>
+              <w:t>ப்ர</w:t>
+            </w:r>
+            <w:r>
+              <w:rPr>
+                <w:rFonts w:ascii="BRH Tamil Tab Extra" w:hAnsi="BRH Tamil Tab Extra" w:cs="Latha"/>
+                <w:b/>
+                <w:sz w:val="32"/>
+                <w:szCs w:val="28"/>
+                <w:lang w:bidi="ta-IN"/>
+              </w:rPr>
+              <w:t>…</w:t>
+            </w:r>
+            <w:r>
+              <w:rPr>
+                <w:rFonts w:ascii="Latha" w:hAnsi="Latha" w:cs="Latha"/>
+                <w:sz w:val="28"/>
+                <w:szCs w:val="28"/>
+                <w:cs/>
+                <w:lang w:bidi="ta-IN"/>
+              </w:rPr>
+              <w:t>ஜாப</w:t>
+            </w:r>
+            <w:r>
+              <w:rPr>
+                <w:rFonts w:ascii="BRH Tamil Tab Extra" w:hAnsi="BRH Tamil Tab Extra" w:cs="Latha"/>
+                <w:b/>
+                <w:sz w:val="36"/>
+                <w:szCs w:val="28"/>
+                <w:lang w:bidi="ta-IN"/>
+              </w:rPr>
+              <w:t>†</w:t>
+            </w:r>
+            <w:r>
+              <w:rPr>
+                <w:rFonts w:ascii="Latha" w:hAnsi="Latha" w:cs="Latha"/>
+                <w:sz w:val="28"/>
+                <w:szCs w:val="28"/>
+                <w:cs/>
+                <w:lang w:bidi="ta-IN"/>
+              </w:rPr>
+              <w:t>திர்</w:t>
+            </w:r>
+            <w:r>
+              <w:rPr>
+                <w:rFonts w:ascii="Latha" w:hAnsi="Latha" w:cs="Latha"/>
+                <w:sz w:val="28"/>
+                <w:szCs w:val="28"/>
+                <w:lang w:bidi="ta-IN"/>
+              </w:rPr>
+              <w:t xml:space="preserve"> </w:t>
+            </w:r>
+            <w:r>
+              <w:rPr>
+                <w:rFonts w:ascii="Latha" w:hAnsi="Latha" w:cs="Latha"/>
+                <w:sz w:val="28"/>
+                <w:szCs w:val="28"/>
+                <w:cs/>
+                <w:lang w:bidi="ta-IN"/>
+              </w:rPr>
+              <w:t>ய</w:t>
+            </w:r>
+            <w:r>
+              <w:rPr>
+                <w:rFonts w:ascii="BRH Tamil Tab Extra" w:hAnsi="BRH Tamil Tab Extra" w:cs="Latha"/>
+                <w:b/>
+                <w:sz w:val="32"/>
+                <w:szCs w:val="28"/>
+                <w:lang w:bidi="ta-IN"/>
+              </w:rPr>
+              <w:t>…</w:t>
+            </w:r>
+            <w:r>
+              <w:rPr>
+                <w:rFonts w:ascii="Latha" w:hAnsi="Latha" w:cs="Latha"/>
+                <w:sz w:val="28"/>
+                <w:szCs w:val="28"/>
+                <w:cs/>
+                <w:lang w:bidi="ta-IN"/>
+              </w:rPr>
+              <w:t>ஜ்ஞம்</w:t>
+            </w:r>
+            <w:r>
+              <w:rPr>
+                <w:rFonts w:ascii="Latha" w:hAnsi="Latha" w:cs="Latha"/>
+                <w:sz w:val="28"/>
+                <w:szCs w:val="28"/>
+                <w:lang w:bidi="ta-IN"/>
+              </w:rPr>
+              <w:t xml:space="preserve"> |</w:t>
+            </w:r>
+          </w:p>
+        </w:tc>
+        <w:tc>
+          <w:tcPr>
+            <w:tcW w:w="5672" w:type="dxa"/>
+          </w:tcPr>
+          <w:p>
+            <w:pPr>
+              <w:spacing w:before="0" w:line="240" w:lineRule="auto"/>
               <w:rPr>
                 <w:rFonts w:ascii="BRH Devanagari Extra" w:hAnsi="BRH Devanagari Extra" w:cs="BRH Devanagari Extra"/>
                 <w:color w:val="000000"/>
                 <w:sz w:val="40"/>
                 <w:szCs w:val="40"/>
-                <w:lang w:bidi="ml-IN"/>
-              </w:rPr>
-              <w:t>pÉ</w:t>
-            </w:r>
-            <w:r>
-              <w:rPr>
-                <w:rFonts w:ascii="BRH Malayalam Extra" w:hAnsi="BRH Malayalam Extra" w:cs="BRH Devanagari Extra"/>
-                <w:b/>
-                <w:color w:val="000000"/>
-                <w:sz w:val="32"/>
-                <w:szCs w:val="40"/>
-                <w:lang w:bidi="ml-IN"/>
-              </w:rPr>
-              <w:t>–</w:t>
-            </w:r>
-            <w:r>
-              <w:rPr>
-                <w:rFonts w:ascii="BRH Devanagari Extra" w:hAnsi="BRH Devanagari Extra" w:cs="BRH Devanagari Extra"/>
-                <w:color w:val="000000"/>
-                <w:sz w:val="40"/>
-                <w:szCs w:val="40"/>
-                <w:lang w:bidi="ml-IN"/>
-              </w:rPr>
-              <w:t>uÉ</w:t>
-            </w:r>
-            <w:r>
-              <w:rPr>
-                <w:rFonts w:ascii="BRH Malayalam Extra" w:hAnsi="BRH Malayalam Extra" w:cs="BRH Devanagari Extra"/>
-                <w:b/>
-                <w:color w:val="000000"/>
-                <w:sz w:val="32"/>
-                <w:szCs w:val="40"/>
-                <w:lang w:bidi="ml-IN"/>
-              </w:rPr>
-              <w:t>–</w:t>
-            </w:r>
-            <w:r>
-              <w:rPr>
-                <w:rFonts w:ascii="BRH Devanagari Extra" w:hAnsi="BRH Devanagari Extra" w:cs="BRH Devanagari Extra"/>
-                <w:color w:val="000000"/>
-                <w:sz w:val="40"/>
-                <w:szCs w:val="40"/>
-                <w:lang w:bidi="ml-IN"/>
-              </w:rPr>
-              <w:t>ÌiÉ</w:t>
-            </w:r>
-            <w:r>
-              <w:rPr>
-                <w:rFonts w:ascii="BRH Malayalam Extra" w:hAnsi="BRH Malayalam Extra" w:cs="BRH Devanagari Extra"/>
-                <w:b/>
-                <w:color w:val="000000"/>
-                <w:sz w:val="32"/>
-                <w:szCs w:val="40"/>
-                <w:lang w:bidi="ml-IN"/>
-              </w:rPr>
-              <w:t>–</w:t>
-            </w:r>
-            <w:r>
-              <w:rPr>
-                <w:rFonts w:ascii="BRH Devanagari Extra" w:hAnsi="BRH Devanagari Extra" w:cs="BRH Devanagari Extra"/>
-                <w:color w:val="000000"/>
-                <w:sz w:val="40"/>
-                <w:szCs w:val="40"/>
-                <w:lang w:bidi="ml-IN"/>
-              </w:rPr>
-              <w:t xml:space="preserve"> mÉë</w:t>
-            </w:r>
-            <w:r>
-              <w:rPr>
-                <w:rFonts w:ascii="BRH Malayalam Extra" w:hAnsi="BRH Malayalam Extra" w:cs="BRH Devanagari Extra"/>
-                <w:b/>
-                <w:color w:val="000000"/>
-                <w:sz w:val="32"/>
-                <w:szCs w:val="40"/>
-                <w:lang w:bidi="ml-IN"/>
-              </w:rPr>
-              <w:t>–</w:t>
-            </w:r>
-            <w:r>
-              <w:rPr>
-                <w:rFonts w:ascii="BRH Devanagari Extra" w:hAnsi="BRH Devanagari Extra" w:cs="BRH Devanagari Extra"/>
-                <w:color w:val="000000"/>
-                <w:sz w:val="40"/>
-                <w:szCs w:val="40"/>
-                <w:highlight w:val="yellow"/>
-                <w:lang w:bidi="ml-IN"/>
-              </w:rPr>
-              <w:t>eÉÉ</w:t>
-            </w:r>
-            <w:r>
-              <w:rPr>
-                <w:rFonts w:ascii="BRH Devanagari Extra" w:hAnsi="BRH Devanagari Extra" w:cs="BRH Devanagari Extra"/>
-                <w:color w:val="000000"/>
-                <w:sz w:val="40"/>
-                <w:szCs w:val="40"/>
-                <w:lang w:bidi="ml-IN"/>
-              </w:rPr>
-              <w:t xml:space="preserve">þmÉÌiÉÈ | </w:t>
-            </w:r>
-          </w:p>
-          <w:p>
-            <w:pPr>
-              <w:spacing w:before="0" w:line="240" w:lineRule="auto"/>
-              <w:rPr>
-                <w:rFonts w:ascii="BRH Devanagari Extra" w:hAnsi="BRH Devanagari Extra" w:cs="BRH Devanagari Extra"/>
-                <w:color w:val="000000"/>
-                <w:sz w:val="40"/>
-                <w:szCs w:val="40"/>
               </w:rPr>
             </w:pPr>
             <w:r>
               <w:rPr>
-                <w:rFonts w:ascii="BRH Devanagari Extra" w:hAnsi="BRH Devanagari Extra" w:cs="BRH Devanagari Extra"/>
-                <w:color w:val="000000"/>
-                <w:sz w:val="40"/>
-                <w:szCs w:val="40"/>
-                <w:lang w:bidi="ml-IN"/>
-              </w:rPr>
-              <w:t>mÉë</w:t>
-            </w:r>
-            <w:r>
-              <w:rPr>
-                <w:rFonts w:ascii="BRH Malayalam Extra" w:hAnsi="BRH Malayalam Extra" w:cs="BRH Devanagari Extra"/>
-                <w:b/>
-                <w:color w:val="000000"/>
-                <w:sz w:val="32"/>
-                <w:szCs w:val="40"/>
-                <w:lang w:bidi="ml-IN"/>
-              </w:rPr>
-              <w:t>–</w:t>
-            </w:r>
-            <w:r>
-              <w:rPr>
-                <w:rFonts w:ascii="BRH Devanagari Extra" w:hAnsi="BRH Devanagari Extra" w:cs="BRH Devanagari Extra"/>
-                <w:color w:val="000000"/>
-                <w:sz w:val="40"/>
-                <w:szCs w:val="40"/>
-                <w:lang w:bidi="ml-IN"/>
-              </w:rPr>
-              <w:t>eÉÉmÉþÌiÉUç rÉ</w:t>
-            </w:r>
-            <w:r>
-              <w:rPr>
-                <w:rFonts w:ascii="BRH Malayalam Extra" w:hAnsi="BRH Malayalam Extra" w:cs="BRH Devanagari Extra"/>
-                <w:b/>
-                <w:color w:val="000000"/>
-                <w:sz w:val="32"/>
-                <w:szCs w:val="40"/>
-                <w:lang w:bidi="ml-IN"/>
-              </w:rPr>
-              <w:t>–</w:t>
-            </w:r>
-            <w:r>
-              <w:rPr>
-                <w:rFonts w:ascii="BRH Devanagari Extra" w:hAnsi="BRH Devanagari Extra" w:cs="BRH Devanagari Extra"/>
-                <w:color w:val="000000"/>
-                <w:sz w:val="40"/>
-                <w:szCs w:val="40"/>
-                <w:lang w:bidi="ml-IN"/>
-              </w:rPr>
-              <w:t>¥ÉqÉç |</w:t>
-            </w:r>
-          </w:p>
-        </w:tc>
-        <w:tc>
-          <w:tcPr>
-            <w:tcW w:w="5220" w:type="dxa"/>
-          </w:tcPr>
-          <w:p>
-            <w:pPr>
-              <w:widowControl w:val="0"/>
-              <w:autoSpaceDE w:val="0"/>
-              <w:autoSpaceDN w:val="0"/>
-              <w:adjustRightInd w:val="0"/>
-              <w:spacing w:before="0" w:line="240" w:lineRule="auto"/>
-              <w:rPr>
-                <w:rFonts w:ascii="BRH Devanagari Extra" w:hAnsi="BRH Devanagari Extra" w:cs="BRH Devanagari Extra"/>
-                <w:color w:val="000000"/>
-                <w:sz w:val="40"/>
-                <w:szCs w:val="40"/>
-                <w:lang w:bidi="ml-IN"/>
-              </w:rPr>
-            </w:pPr>
-            <w:r>
-              <w:rPr>
-                <w:rFonts w:ascii="BRH Devanagari Extra" w:hAnsi="BRH Devanagari Extra" w:cs="BRH Devanagari Extra"/>
-                <w:color w:val="000000"/>
-                <w:sz w:val="40"/>
-                <w:szCs w:val="40"/>
-                <w:lang w:bidi="ml-IN"/>
-              </w:rPr>
-              <w:t>pÉ</w:t>
-            </w:r>
-            <w:r>
-              <w:rPr>
-                <w:rFonts w:ascii="BRH Malayalam Extra" w:hAnsi="BRH Malayalam Extra" w:cs="BRH Devanagari Extra"/>
-                <w:b/>
-                <w:color w:val="000000"/>
-                <w:sz w:val="32"/>
-                <w:szCs w:val="40"/>
-                <w:lang w:bidi="ml-IN"/>
-              </w:rPr>
-              <w:t>–</w:t>
-            </w:r>
-            <w:r>
-              <w:rPr>
-                <w:rFonts w:ascii="BRH Devanagari Extra" w:hAnsi="BRH Devanagari Extra" w:cs="BRH Devanagari Extra"/>
-                <w:color w:val="000000"/>
-                <w:sz w:val="40"/>
-                <w:szCs w:val="40"/>
-                <w:lang w:bidi="ml-IN"/>
-              </w:rPr>
-              <w:t>uÉ</w:t>
-            </w:r>
-            <w:r>
-              <w:rPr>
-                <w:rFonts w:ascii="BRH Malayalam Extra" w:hAnsi="BRH Malayalam Extra" w:cs="BRH Devanagari Extra"/>
-                <w:b/>
-                <w:color w:val="000000"/>
-                <w:sz w:val="32"/>
-                <w:szCs w:val="40"/>
-                <w:lang w:bidi="ml-IN"/>
-              </w:rPr>
-              <w:t>–</w:t>
-            </w:r>
-            <w:r>
-              <w:rPr>
-                <w:rFonts w:ascii="BRH Devanagari Extra" w:hAnsi="BRH Devanagari Extra" w:cs="BRH Devanagari Extra"/>
-                <w:color w:val="000000"/>
-                <w:sz w:val="40"/>
-                <w:szCs w:val="40"/>
-                <w:lang w:bidi="ml-IN"/>
-              </w:rPr>
-              <w:t>ÌiÉ</w:t>
-            </w:r>
-            <w:r>
-              <w:rPr>
-                <w:rFonts w:ascii="BRH Malayalam Extra" w:hAnsi="BRH Malayalam Extra" w:cs="BRH Devanagari Extra"/>
-                <w:b/>
-                <w:color w:val="000000"/>
-                <w:sz w:val="32"/>
-                <w:szCs w:val="40"/>
-                <w:lang w:bidi="ml-IN"/>
-              </w:rPr>
-              <w:t>–</w:t>
-            </w:r>
-            <w:r>
-              <w:rPr>
-                <w:rFonts w:ascii="BRH Devanagari Extra" w:hAnsi="BRH Devanagari Extra" w:cs="BRH Devanagari Extra"/>
-                <w:color w:val="000000"/>
-                <w:sz w:val="40"/>
-                <w:szCs w:val="40"/>
-                <w:lang w:bidi="ml-IN"/>
-              </w:rPr>
-              <w:t xml:space="preserve"> mÉë</w:t>
-            </w:r>
-            <w:r>
-              <w:rPr>
-                <w:rFonts w:ascii="BRH Malayalam Extra" w:hAnsi="BRH Malayalam Extra" w:cs="BRH Devanagari Extra"/>
-                <w:b/>
-                <w:color w:val="000000"/>
-                <w:sz w:val="32"/>
-                <w:szCs w:val="40"/>
-                <w:lang w:bidi="ml-IN"/>
-              </w:rPr>
-              <w:t>–</w:t>
-            </w:r>
-            <w:r>
-              <w:rPr>
-                <w:rFonts w:ascii="BRH Devanagari Extra" w:hAnsi="BRH Devanagari Extra" w:cs="BRH Devanagari Extra"/>
-                <w:color w:val="000000"/>
-                <w:sz w:val="40"/>
-                <w:szCs w:val="40"/>
-                <w:lang w:bidi="ml-IN"/>
-              </w:rPr>
-              <w:t>eÉÉ</w:t>
-            </w:r>
-            <w:r>
-              <w:rPr>
-                <w:rFonts w:ascii="BRH Devanagari Extra" w:hAnsi="BRH Devanagari Extra" w:cs="BRH Devanagari Extra"/>
-                <w:color w:val="000000"/>
-                <w:sz w:val="40"/>
-                <w:szCs w:val="40"/>
+                <w:rFonts w:ascii="Latha" w:hAnsi="Latha" w:cs="Latha"/>
+                <w:sz w:val="28"/>
+                <w:szCs w:val="28"/>
+                <w:cs/>
+                <w:lang w:bidi="ta-IN"/>
+              </w:rPr>
+              <w:t>ப</w:t>
+            </w:r>
+            <w:r>
+              <w:rPr>
+                <w:rFonts w:ascii="BRH Tamil Tab Extra" w:hAnsi="BRH Tamil Tab Extra" w:cs="Latha"/>
+                <w:b/>
+                <w:sz w:val="32"/>
+                <w:szCs w:val="28"/>
+                <w:lang w:bidi="ta-IN"/>
+              </w:rPr>
+              <w:t>…</w:t>
+            </w:r>
+            <w:r>
+              <w:rPr>
+                <w:rFonts w:ascii="Latha" w:hAnsi="Latha" w:cs="Latha"/>
+                <w:b/>
+                <w:bCs/>
+                <w:position w:val="-12"/>
+                <w:sz w:val="28"/>
+                <w:szCs w:val="28"/>
+                <w:cs/>
+                <w:lang w:bidi="ta-IN"/>
+              </w:rPr>
+              <w:t>4</w:t>
+            </w:r>
+            <w:r>
+              <w:rPr>
+                <w:rFonts w:ascii="Latha" w:hAnsi="Latha" w:cs="Latha"/>
+                <w:sz w:val="28"/>
+                <w:szCs w:val="28"/>
+                <w:cs/>
+                <w:lang w:bidi="ta-IN"/>
+              </w:rPr>
+              <w:t>வ</w:t>
+            </w:r>
+            <w:r>
+              <w:rPr>
+                <w:rFonts w:ascii="BRH Tamil Tab Extra" w:hAnsi="BRH Tamil Tab Extra" w:cs="Latha"/>
+                <w:b/>
+                <w:sz w:val="32"/>
+                <w:szCs w:val="28"/>
+                <w:lang w:bidi="ta-IN"/>
+              </w:rPr>
+              <w:t>…</w:t>
+            </w:r>
+            <w:r>
+              <w:rPr>
+                <w:rFonts w:ascii="Latha" w:hAnsi="Latha" w:cs="Latha"/>
+                <w:sz w:val="28"/>
+                <w:szCs w:val="28"/>
+                <w:cs/>
+                <w:lang w:bidi="ta-IN"/>
+              </w:rPr>
+              <w:t>தி</w:t>
+            </w:r>
+            <w:r>
+              <w:rPr>
+                <w:rFonts w:ascii="BRH Tamil Tab Extra" w:hAnsi="BRH Tamil Tab Extra" w:cs="Latha"/>
+                <w:b/>
+                <w:sz w:val="32"/>
+                <w:szCs w:val="28"/>
+                <w:lang w:bidi="ta-IN"/>
+              </w:rPr>
+              <w:t>…</w:t>
+            </w:r>
+            <w:r>
+              <w:rPr>
+                <w:rFonts w:ascii="Latha" w:hAnsi="Latha" w:cs="Latha"/>
+                <w:sz w:val="28"/>
+                <w:szCs w:val="28"/>
+                <w:lang w:bidi="ta-IN"/>
+              </w:rPr>
+              <w:t xml:space="preserve"> </w:t>
+            </w:r>
+            <w:r>
+              <w:rPr>
+                <w:rFonts w:ascii="Latha" w:hAnsi="Latha" w:cs="Latha"/>
+                <w:sz w:val="28"/>
+                <w:szCs w:val="28"/>
+                <w:cs/>
+                <w:lang w:bidi="ta-IN"/>
+              </w:rPr>
+              <w:t>ப்ர</w:t>
+            </w:r>
+            <w:r>
+              <w:rPr>
+                <w:rFonts w:ascii="BRH Tamil Tab Extra" w:hAnsi="BRH Tamil Tab Extra" w:cs="Latha"/>
+                <w:b/>
+                <w:sz w:val="32"/>
+                <w:szCs w:val="28"/>
+                <w:lang w:bidi="ta-IN"/>
+              </w:rPr>
+              <w:t>…</w:t>
+            </w:r>
+            <w:r>
+              <w:rPr>
+                <w:rFonts w:ascii="Latha" w:hAnsi="Latha" w:cs="Latha"/>
+                <w:sz w:val="28"/>
+                <w:szCs w:val="28"/>
+                <w:cs/>
+                <w:lang w:bidi="ta-IN"/>
+              </w:rPr>
+              <w:t>ஜா</w:t>
+            </w:r>
+            <w:r>
+              <w:rPr>
+                <w:rFonts w:ascii="Latha" w:hAnsi="Latha" w:cs="Latha"/>
+                <w:sz w:val="28"/>
+                <w:szCs w:val="28"/>
                 <w:highlight w:val="green"/>
-                <w:lang w:bidi="ml-IN"/>
-              </w:rPr>
-              <w:t>mÉ</w:t>
-            </w:r>
-            <w:r>
-              <w:rPr>
-                <w:rFonts w:ascii="BRH Devanagari Extra" w:hAnsi="BRH Devanagari Extra" w:cs="BRH Devanagari Extra"/>
-                <w:color w:val="000000"/>
-                <w:sz w:val="40"/>
-                <w:szCs w:val="40"/>
-                <w:lang w:bidi="ml-IN"/>
-              </w:rPr>
-              <w:t xml:space="preserve">þÌiÉÈ | </w:t>
-            </w:r>
-          </w:p>
-          <w:p>
-            <w:pPr>
-              <w:spacing w:before="0" w:line="240" w:lineRule="auto"/>
-              <w:rPr>
-                <w:rFonts w:ascii="BRH Devanagari Extra" w:hAnsi="BRH Devanagari Extra" w:cs="BRH Devanagari Extra"/>
-                <w:color w:val="000000"/>
-                <w:sz w:val="40"/>
-                <w:szCs w:val="40"/>
-              </w:rPr>
-            </w:pPr>
-            <w:r>
-              <w:rPr>
-                <w:rFonts w:ascii="BRH Devanagari Extra" w:hAnsi="BRH Devanagari Extra" w:cs="BRH Devanagari Extra"/>
-                <w:color w:val="000000"/>
-                <w:sz w:val="40"/>
-                <w:szCs w:val="40"/>
-                <w:lang w:bidi="ml-IN"/>
-              </w:rPr>
-              <w:t>mÉë</w:t>
-            </w:r>
-            <w:r>
-              <w:rPr>
-                <w:rFonts w:ascii="BRH Malayalam Extra" w:hAnsi="BRH Malayalam Extra" w:cs="BRH Devanagari Extra"/>
-                <w:b/>
-                <w:color w:val="000000"/>
-                <w:sz w:val="32"/>
-                <w:szCs w:val="40"/>
-                <w:lang w:bidi="ml-IN"/>
-              </w:rPr>
-              <w:t>–</w:t>
-            </w:r>
-            <w:r>
-              <w:rPr>
-                <w:rFonts w:ascii="BRH Devanagari Extra" w:hAnsi="BRH Devanagari Extra" w:cs="BRH Devanagari Extra"/>
-                <w:color w:val="000000"/>
-                <w:sz w:val="40"/>
-                <w:szCs w:val="40"/>
-                <w:lang w:bidi="ml-IN"/>
-              </w:rPr>
-              <w:t>eÉÉmÉþÌiÉUç rÉ</w:t>
-            </w:r>
-            <w:r>
-              <w:rPr>
-                <w:rFonts w:ascii="BRH Malayalam Extra" w:hAnsi="BRH Malayalam Extra" w:cs="BRH Devanagari Extra"/>
-                <w:b/>
-                <w:color w:val="000000"/>
-                <w:sz w:val="32"/>
-                <w:szCs w:val="40"/>
-                <w:lang w:bidi="ml-IN"/>
-              </w:rPr>
-              <w:t>–</w:t>
-            </w:r>
-            <w:r>
-              <w:rPr>
-                <w:rFonts w:ascii="BRH Devanagari Extra" w:hAnsi="BRH Devanagari Extra" w:cs="BRH Devanagari Extra"/>
-                <w:color w:val="000000"/>
-                <w:sz w:val="40"/>
-                <w:szCs w:val="40"/>
-                <w:lang w:bidi="ml-IN"/>
-              </w:rPr>
-              <w:t>¥ÉqÉç |</w:t>
+                <w:cs/>
+                <w:lang w:bidi="ta-IN"/>
+              </w:rPr>
+              <w:t>ப</w:t>
+            </w:r>
+            <w:r>
+              <w:rPr>
+                <w:rFonts w:ascii="BRH Tamil Tab Extra" w:hAnsi="BRH Tamil Tab Extra" w:cs="Latha"/>
+                <w:b/>
+                <w:sz w:val="36"/>
+                <w:szCs w:val="28"/>
+                <w:lang w:bidi="ta-IN"/>
+              </w:rPr>
+              <w:t>†</w:t>
+            </w:r>
+            <w:r>
+              <w:rPr>
+                <w:rFonts w:ascii="Latha" w:hAnsi="Latha" w:cs="Latha"/>
+                <w:sz w:val="28"/>
+                <w:szCs w:val="28"/>
+                <w:cs/>
+                <w:lang w:bidi="ta-IN"/>
+              </w:rPr>
+              <w:t>தி</w:t>
+            </w:r>
+            <w:r>
+              <w:rPr>
+                <w:rFonts w:ascii="Latha" w:hAnsi="Latha" w:cs="Latha"/>
+                <w:b/>
+                <w:bCs/>
+                <w:sz w:val="32"/>
+                <w:szCs w:val="32"/>
+                <w:cs/>
+                <w:lang w:bidi="ta-IN"/>
+              </w:rPr>
+              <w:t>:</w:t>
+            </w:r>
+            <w:r>
+              <w:rPr>
+                <w:rFonts w:ascii="Latha" w:hAnsi="Latha" w:cs="Latha"/>
+                <w:sz w:val="28"/>
+                <w:szCs w:val="28"/>
+                <w:lang w:bidi="ta-IN"/>
+              </w:rPr>
+              <w:t xml:space="preserve"> | </w:t>
+            </w:r>
+            <w:r>
+              <w:rPr>
+                <w:rFonts w:ascii="Latha" w:hAnsi="Latha" w:cs="Latha"/>
+                <w:sz w:val="28"/>
+                <w:szCs w:val="28"/>
+                <w:lang w:bidi="ta-IN"/>
+              </w:rPr>
+              <w:br/>
+            </w:r>
+            <w:r>
+              <w:rPr>
+                <w:rFonts w:ascii="Latha" w:hAnsi="Latha" w:cs="Latha"/>
+                <w:sz w:val="28"/>
+                <w:szCs w:val="28"/>
+                <w:cs/>
+                <w:lang w:bidi="ta-IN"/>
+              </w:rPr>
+              <w:t>ப்ர</w:t>
+            </w:r>
+            <w:r>
+              <w:rPr>
+                <w:rFonts w:ascii="BRH Tamil Tab Extra" w:hAnsi="BRH Tamil Tab Extra" w:cs="Latha"/>
+                <w:b/>
+                <w:sz w:val="32"/>
+                <w:szCs w:val="28"/>
+                <w:lang w:bidi="ta-IN"/>
+              </w:rPr>
+              <w:t>…</w:t>
+            </w:r>
+            <w:r>
+              <w:rPr>
+                <w:rFonts w:ascii="Latha" w:hAnsi="Latha" w:cs="Latha"/>
+                <w:sz w:val="28"/>
+                <w:szCs w:val="28"/>
+                <w:cs/>
+                <w:lang w:bidi="ta-IN"/>
+              </w:rPr>
+              <w:t>ஜாப</w:t>
+            </w:r>
+            <w:r>
+              <w:rPr>
+                <w:rFonts w:ascii="BRH Tamil Tab Extra" w:hAnsi="BRH Tamil Tab Extra" w:cs="Latha"/>
+                <w:b/>
+                <w:sz w:val="36"/>
+                <w:szCs w:val="28"/>
+                <w:lang w:bidi="ta-IN"/>
+              </w:rPr>
+              <w:t>†</w:t>
+            </w:r>
+            <w:r>
+              <w:rPr>
+                <w:rFonts w:ascii="Latha" w:hAnsi="Latha" w:cs="Latha"/>
+                <w:sz w:val="28"/>
+                <w:szCs w:val="28"/>
+                <w:cs/>
+                <w:lang w:bidi="ta-IN"/>
+              </w:rPr>
+              <w:t>திர்</w:t>
+            </w:r>
+            <w:r>
+              <w:rPr>
+                <w:rFonts w:ascii="Latha" w:hAnsi="Latha" w:cs="Latha"/>
+                <w:sz w:val="28"/>
+                <w:szCs w:val="28"/>
+                <w:lang w:bidi="ta-IN"/>
+              </w:rPr>
+              <w:t xml:space="preserve"> </w:t>
+            </w:r>
+            <w:r>
+              <w:rPr>
+                <w:rFonts w:ascii="Latha" w:hAnsi="Latha" w:cs="Latha"/>
+                <w:sz w:val="28"/>
+                <w:szCs w:val="28"/>
+                <w:cs/>
+                <w:lang w:bidi="ta-IN"/>
+              </w:rPr>
+              <w:t>ய</w:t>
+            </w:r>
+            <w:r>
+              <w:rPr>
+                <w:rFonts w:ascii="BRH Tamil Tab Extra" w:hAnsi="BRH Tamil Tab Extra" w:cs="Latha"/>
+                <w:b/>
+                <w:sz w:val="32"/>
+                <w:szCs w:val="28"/>
+                <w:lang w:bidi="ta-IN"/>
+              </w:rPr>
+              <w:t>…</w:t>
+            </w:r>
+            <w:r>
+              <w:rPr>
+                <w:rFonts w:ascii="Latha" w:hAnsi="Latha" w:cs="Latha"/>
+                <w:sz w:val="28"/>
+                <w:szCs w:val="28"/>
+                <w:cs/>
+                <w:lang w:bidi="ta-IN"/>
+              </w:rPr>
+              <w:t>ஜ்ஞம்</w:t>
+            </w:r>
+            <w:r>
+              <w:rPr>
+                <w:rFonts w:ascii="Latha" w:hAnsi="Latha" w:cs="Latha"/>
+                <w:sz w:val="28"/>
+                <w:szCs w:val="28"/>
+                <w:lang w:bidi="ta-IN"/>
+              </w:rPr>
+              <w:t xml:space="preserve"> |</w:t>
             </w:r>
           </w:p>
         </w:tc>
@@ -2217,6 +3210,7 @@
                 <w:sz w:val="28"/>
                 <w:szCs w:val="32"/>
               </w:rPr>
+              <w:lastRenderedPageBreak/>
               <w:t>T.S.6.3.11.6 – Kramam</w:t>
             </w:r>
           </w:p>
@@ -2311,124 +3305,214 @@
             </w:pPr>
             <w:r>
               <w:rPr>
-                <w:rFonts w:ascii="BRH Devanagari Extra" w:hAnsi="BRH Devanagari Extra" w:cs="BRH Devanagari Extra"/>
-                <w:color w:val="000000"/>
-                <w:sz w:val="40"/>
-                <w:szCs w:val="40"/>
-                <w:lang w:bidi="ml-IN"/>
-              </w:rPr>
-              <w:t>rÉ</w:t>
-            </w:r>
-            <w:r>
-              <w:rPr>
-                <w:rFonts w:ascii="BRH Malayalam Extra" w:hAnsi="BRH Malayalam Extra" w:cs="BRH Devanagari Extra"/>
-                <w:b/>
-                <w:color w:val="000000"/>
-                <w:sz w:val="32"/>
-                <w:szCs w:val="40"/>
-                <w:lang w:bidi="ml-IN"/>
-              </w:rPr>
-              <w:t>–</w:t>
-            </w:r>
-            <w:r>
-              <w:rPr>
-                <w:rFonts w:ascii="BRH Devanagari Extra" w:hAnsi="BRH Devanagari Extra" w:cs="BRH Devanagari Extra"/>
-                <w:color w:val="000000"/>
-                <w:sz w:val="40"/>
-                <w:szCs w:val="40"/>
-                <w:lang w:bidi="ml-IN"/>
-              </w:rPr>
-              <w:t>eÉ</w:t>
-            </w:r>
-            <w:r>
-              <w:rPr>
-                <w:rFonts w:ascii="BRH Malayalam Extra" w:hAnsi="BRH Malayalam Extra" w:cs="BRH Devanagari Extra"/>
-                <w:b/>
-                <w:color w:val="000000"/>
-                <w:sz w:val="32"/>
-                <w:szCs w:val="40"/>
-                <w:lang w:bidi="ml-IN"/>
-              </w:rPr>
-              <w:t>–</w:t>
-            </w:r>
-            <w:r>
-              <w:rPr>
-                <w:rFonts w:ascii="BRH Devanagari Extra" w:hAnsi="BRH Devanagari Extra" w:cs="BRH Devanagari Extra"/>
-                <w:color w:val="000000"/>
-                <w:sz w:val="40"/>
-                <w:szCs w:val="40"/>
-                <w:lang w:bidi="ml-IN"/>
-              </w:rPr>
-              <w:t>ÌiÉ</w:t>
-            </w:r>
-            <w:r>
-              <w:rPr>
-                <w:rFonts w:ascii="BRH Malayalam Extra" w:hAnsi="BRH Malayalam Extra" w:cs="BRH Devanagari Extra"/>
-                <w:b/>
-                <w:color w:val="000000"/>
-                <w:sz w:val="32"/>
-                <w:szCs w:val="40"/>
-                <w:lang w:bidi="ml-IN"/>
-              </w:rPr>
-              <w:t>–</w:t>
-            </w:r>
-            <w:r>
-              <w:rPr>
-                <w:rFonts w:ascii="BRH Devanagari Extra" w:hAnsi="BRH Devanagari Extra" w:cs="BRH Devanagari Extra"/>
-                <w:color w:val="000000"/>
-                <w:sz w:val="40"/>
-                <w:szCs w:val="40"/>
-                <w:lang w:bidi="ml-IN"/>
-              </w:rPr>
-              <w:t xml:space="preserve"> blÉÎliÉþ | </w:t>
-            </w:r>
-            <w:r>
-              <w:rPr>
-                <w:rFonts w:ascii="BRH Devanagari Extra" w:hAnsi="BRH Devanagari Extra" w:cs="BRH Devanagari Extra"/>
-                <w:color w:val="000000"/>
-                <w:sz w:val="40"/>
-                <w:szCs w:val="40"/>
+                <w:rFonts w:ascii="Latha" w:hAnsi="Latha" w:cs="Latha"/>
+                <w:sz w:val="28"/>
+                <w:szCs w:val="28"/>
+                <w:cs/>
+                <w:lang w:bidi="ta-IN"/>
+              </w:rPr>
+              <w:t>ய</w:t>
+            </w:r>
+            <w:r>
+              <w:rPr>
+                <w:rFonts w:ascii="BRH Tamil Tab Extra" w:hAnsi="BRH Tamil Tab Extra" w:cs="Latha"/>
+                <w:b/>
+                <w:sz w:val="32"/>
+                <w:szCs w:val="28"/>
+                <w:lang w:bidi="ta-IN"/>
+              </w:rPr>
+              <w:t>…</w:t>
+            </w:r>
+            <w:r>
+              <w:rPr>
+                <w:rFonts w:ascii="Latha" w:hAnsi="Latha" w:cs="Latha"/>
+                <w:sz w:val="28"/>
+                <w:szCs w:val="28"/>
+                <w:cs/>
+                <w:lang w:bidi="ta-IN"/>
+              </w:rPr>
+              <w:t>ஜ</w:t>
+            </w:r>
+            <w:r>
+              <w:rPr>
+                <w:rFonts w:ascii="BRH Tamil Tab Extra" w:hAnsi="BRH Tamil Tab Extra" w:cs="Latha"/>
+                <w:b/>
+                <w:sz w:val="32"/>
+                <w:szCs w:val="28"/>
+                <w:lang w:bidi="ta-IN"/>
+              </w:rPr>
+              <w:t>…</w:t>
+            </w:r>
+            <w:r>
+              <w:rPr>
+                <w:rFonts w:ascii="Latha" w:hAnsi="Latha" w:cs="Latha"/>
+                <w:sz w:val="28"/>
+                <w:szCs w:val="28"/>
+                <w:cs/>
+                <w:lang w:bidi="ta-IN"/>
+              </w:rPr>
+              <w:t>தி</w:t>
+            </w:r>
+            <w:r>
+              <w:rPr>
+                <w:rFonts w:ascii="BRH Tamil Tab Extra" w:hAnsi="BRH Tamil Tab Extra" w:cs="Latha"/>
+                <w:b/>
+                <w:sz w:val="32"/>
+                <w:szCs w:val="28"/>
+                <w:lang w:bidi="ta-IN"/>
+              </w:rPr>
+              <w:t>…</w:t>
+            </w:r>
+            <w:r>
+              <w:rPr>
+                <w:rFonts w:ascii="Latha" w:hAnsi="Latha" w:cs="Latha"/>
+                <w:sz w:val="28"/>
+                <w:szCs w:val="28"/>
+                <w:lang w:bidi="ta-IN"/>
+              </w:rPr>
+              <w:t xml:space="preserve"> </w:t>
+            </w:r>
+            <w:r>
+              <w:rPr>
+                <w:rFonts w:ascii="Latha" w:hAnsi="Latha" w:cs="Latha"/>
+                <w:sz w:val="28"/>
+                <w:szCs w:val="28"/>
+                <w:cs/>
+                <w:lang w:bidi="ta-IN"/>
+              </w:rPr>
+              <w:t>க்</w:t>
+            </w:r>
+            <w:r>
+              <w:rPr>
+                <w:rFonts w:ascii="Latha" w:hAnsi="Latha" w:cs="Latha"/>
+                <w:b/>
+                <w:bCs/>
+                <w:position w:val="-12"/>
+                <w:sz w:val="28"/>
+                <w:szCs w:val="28"/>
+                <w:cs/>
+                <w:lang w:bidi="ta-IN"/>
+              </w:rPr>
+              <w:t>4</w:t>
+            </w:r>
+            <w:r>
+              <w:rPr>
+                <w:rFonts w:ascii="Latha" w:hAnsi="Latha" w:cs="Latha"/>
+                <w:sz w:val="28"/>
+                <w:szCs w:val="28"/>
+                <w:cs/>
+                <w:lang w:bidi="ta-IN"/>
+              </w:rPr>
+              <w:t>னந்தி</w:t>
+            </w:r>
+            <w:r>
+              <w:rPr>
+                <w:rFonts w:ascii="BRH Tamil Tab Extra" w:hAnsi="BRH Tamil Tab Extra" w:cs="Latha"/>
+                <w:b/>
+                <w:sz w:val="36"/>
+                <w:szCs w:val="28"/>
+                <w:lang w:bidi="ta-IN"/>
+              </w:rPr>
+              <w:t>†</w:t>
+            </w:r>
+            <w:r>
+              <w:rPr>
+                <w:rFonts w:ascii="Latha" w:hAnsi="Latha" w:cs="Latha"/>
+                <w:sz w:val="28"/>
+                <w:szCs w:val="28"/>
+                <w:lang w:bidi="ta-IN"/>
+              </w:rPr>
+              <w:t xml:space="preserve"> | </w:t>
+            </w:r>
+            <w:r>
+              <w:rPr>
+                <w:rFonts w:ascii="Latha" w:hAnsi="Latha" w:cs="Latha"/>
+                <w:sz w:val="28"/>
+                <w:szCs w:val="28"/>
                 <w:highlight w:val="yellow"/>
-                <w:lang w:bidi="ml-IN"/>
-              </w:rPr>
-              <w:t>bÉ</w:t>
-            </w:r>
-            <w:r>
-              <w:rPr>
-                <w:rFonts w:ascii="BRH Devanagari Extra" w:hAnsi="BRH Devanagari Extra" w:cs="BRH Devanagari Extra"/>
-                <w:color w:val="000000"/>
-                <w:sz w:val="40"/>
-                <w:szCs w:val="40"/>
-                <w:lang w:bidi="ml-IN"/>
-              </w:rPr>
-              <w:t>ÎliÉ</w:t>
-            </w:r>
-            <w:r>
-              <w:rPr>
-                <w:rFonts w:ascii="BRH Malayalam Extra" w:hAnsi="BRH Malayalam Extra" w:cs="BRH Devanagari Extra"/>
-                <w:b/>
-                <w:color w:val="000000"/>
-                <w:sz w:val="32"/>
-                <w:szCs w:val="40"/>
-                <w:lang w:bidi="ml-IN"/>
-              </w:rPr>
-              <w:t>–</w:t>
-            </w:r>
-            <w:r>
-              <w:rPr>
-                <w:rFonts w:ascii="BRH Devanagari Extra" w:hAnsi="BRH Devanagari Extra" w:cs="BRH Devanagari Extra"/>
-                <w:color w:val="000000"/>
-                <w:sz w:val="40"/>
-                <w:szCs w:val="40"/>
-                <w:lang w:bidi="ml-IN"/>
-              </w:rPr>
-              <w:t xml:space="preserve"> uÉæ | </w:t>
+                <w:cs/>
+                <w:lang w:bidi="ta-IN"/>
+              </w:rPr>
+              <w:t>க</w:t>
+            </w:r>
+            <w:r>
+              <w:rPr>
+                <w:rFonts w:ascii="Latha" w:hAnsi="Latha" w:cs="Latha"/>
+                <w:b/>
+                <w:bCs/>
+                <w:position w:val="-12"/>
+                <w:sz w:val="28"/>
+                <w:szCs w:val="28"/>
+                <w:highlight w:val="yellow"/>
+                <w:cs/>
+                <w:lang w:bidi="ta-IN"/>
+              </w:rPr>
+              <w:t>4</w:t>
+            </w:r>
+            <w:r>
+              <w:rPr>
+                <w:rFonts w:ascii="Latha" w:hAnsi="Latha" w:cs="Latha"/>
+                <w:sz w:val="28"/>
+                <w:szCs w:val="28"/>
+                <w:highlight w:val="yellow"/>
+                <w:cs/>
+                <w:lang w:bidi="ta-IN"/>
+              </w:rPr>
+              <w:t>ந்</w:t>
+            </w:r>
+            <w:r>
+              <w:rPr>
+                <w:rFonts w:ascii="Latha" w:hAnsi="Latha" w:cs="Latha"/>
+                <w:sz w:val="28"/>
+                <w:szCs w:val="28"/>
+                <w:cs/>
+                <w:lang w:bidi="ta-IN"/>
+              </w:rPr>
+              <w:t>தி</w:t>
+            </w:r>
+            <w:r>
+              <w:rPr>
+                <w:rFonts w:ascii="BRH Tamil Tab Extra" w:hAnsi="BRH Tamil Tab Extra" w:cs="Latha"/>
+                <w:b/>
+                <w:sz w:val="32"/>
+                <w:szCs w:val="28"/>
+                <w:lang w:bidi="ta-IN"/>
+              </w:rPr>
+              <w:t>…</w:t>
+            </w:r>
+            <w:r>
+              <w:rPr>
+                <w:rFonts w:ascii="Latha" w:hAnsi="Latha" w:cs="Latha"/>
+                <w:sz w:val="28"/>
+                <w:szCs w:val="28"/>
+                <w:lang w:bidi="ta-IN"/>
+              </w:rPr>
+              <w:t xml:space="preserve"> </w:t>
+            </w:r>
+            <w:r>
+              <w:rPr>
+                <w:rFonts w:ascii="Latha" w:hAnsi="Latha" w:cs="Latha"/>
+                <w:sz w:val="28"/>
+                <w:szCs w:val="28"/>
+                <w:cs/>
+                <w:lang w:bidi="ta-IN"/>
+              </w:rPr>
+              <w:t>வை</w:t>
+            </w:r>
+            <w:r>
+              <w:rPr>
+                <w:rFonts w:ascii="Latha" w:hAnsi="Latha" w:cs="Latha"/>
+                <w:sz w:val="28"/>
+                <w:szCs w:val="28"/>
+                <w:lang w:bidi="ta-IN"/>
+              </w:rPr>
+              <w:t xml:space="preserve"> </w:t>
             </w:r>
           </w:p>
         </w:tc>
         <w:tc>
           <w:tcPr>
-            <w:tcW w:w="5220" w:type="dxa"/>
+            <w:tcW w:w="5672" w:type="dxa"/>
           </w:tcPr>
           <w:p>
             <w:pPr>
@@ -2443,118 +3527,208 @@
             </w:pPr>
             <w:r>
               <w:rPr>
-                <w:rFonts w:ascii="BRH Devanagari Extra" w:hAnsi="BRH Devanagari Extra" w:cs="BRH Devanagari Extra"/>
-                <w:color w:val="000000"/>
-                <w:sz w:val="40"/>
-                <w:szCs w:val="40"/>
-                <w:lang w:bidi="ml-IN"/>
-              </w:rPr>
-              <w:t>rÉ</w:t>
-            </w:r>
-            <w:r>
-              <w:rPr>
-                <w:rFonts w:ascii="BRH Malayalam Extra" w:hAnsi="BRH Malayalam Extra" w:cs="BRH Devanagari Extra"/>
-                <w:b/>
-                <w:color w:val="000000"/>
-                <w:sz w:val="32"/>
-                <w:szCs w:val="40"/>
-                <w:lang w:bidi="ml-IN"/>
-              </w:rPr>
-              <w:t>–</w:t>
-            </w:r>
-            <w:r>
-              <w:rPr>
-                <w:rFonts w:ascii="BRH Devanagari Extra" w:hAnsi="BRH Devanagari Extra" w:cs="BRH Devanagari Extra"/>
-                <w:color w:val="000000"/>
-                <w:sz w:val="40"/>
-                <w:szCs w:val="40"/>
-                <w:lang w:bidi="ml-IN"/>
-              </w:rPr>
-              <w:t>eÉ</w:t>
-            </w:r>
-            <w:r>
-              <w:rPr>
-                <w:rFonts w:ascii="BRH Malayalam Extra" w:hAnsi="BRH Malayalam Extra" w:cs="BRH Devanagari Extra"/>
-                <w:b/>
-                <w:color w:val="000000"/>
-                <w:sz w:val="32"/>
-                <w:szCs w:val="40"/>
-                <w:lang w:bidi="ml-IN"/>
-              </w:rPr>
-              <w:t>–</w:t>
-            </w:r>
-            <w:r>
-              <w:rPr>
-                <w:rFonts w:ascii="BRH Devanagari Extra" w:hAnsi="BRH Devanagari Extra" w:cs="BRH Devanagari Extra"/>
-                <w:color w:val="000000"/>
-                <w:sz w:val="40"/>
-                <w:szCs w:val="40"/>
-                <w:lang w:bidi="ml-IN"/>
-              </w:rPr>
-              <w:t>ÌiÉ</w:t>
-            </w:r>
-            <w:r>
-              <w:rPr>
-                <w:rFonts w:ascii="BRH Malayalam Extra" w:hAnsi="BRH Malayalam Extra" w:cs="BRH Devanagari Extra"/>
-                <w:b/>
-                <w:color w:val="000000"/>
-                <w:sz w:val="32"/>
-                <w:szCs w:val="40"/>
-                <w:lang w:bidi="ml-IN"/>
-              </w:rPr>
-              <w:t>–</w:t>
-            </w:r>
-            <w:r>
-              <w:rPr>
-                <w:rFonts w:ascii="BRH Devanagari Extra" w:hAnsi="BRH Devanagari Extra" w:cs="BRH Devanagari Extra"/>
-                <w:color w:val="000000"/>
-                <w:sz w:val="40"/>
-                <w:szCs w:val="40"/>
-                <w:lang w:bidi="ml-IN"/>
-              </w:rPr>
-              <w:t xml:space="preserve"> blÉÎliÉþ | </w:t>
-            </w:r>
-            <w:r>
-              <w:rPr>
-                <w:rFonts w:ascii="BRH Devanagari Extra" w:hAnsi="BRH Devanagari Extra" w:cs="BRH Devanagari Extra"/>
-                <w:color w:val="000000"/>
-                <w:sz w:val="40"/>
-                <w:szCs w:val="40"/>
+                <w:rFonts w:ascii="Latha" w:hAnsi="Latha" w:cs="Latha"/>
+                <w:sz w:val="28"/>
+                <w:szCs w:val="28"/>
+                <w:cs/>
+                <w:lang w:bidi="ta-IN"/>
+              </w:rPr>
+              <w:t>ய</w:t>
+            </w:r>
+            <w:r>
+              <w:rPr>
+                <w:rFonts w:ascii="BRH Tamil Tab Extra" w:hAnsi="BRH Tamil Tab Extra" w:cs="Latha"/>
+                <w:b/>
+                <w:sz w:val="32"/>
+                <w:szCs w:val="28"/>
+                <w:lang w:bidi="ta-IN"/>
+              </w:rPr>
+              <w:t>…</w:t>
+            </w:r>
+            <w:r>
+              <w:rPr>
+                <w:rFonts w:ascii="Latha" w:hAnsi="Latha" w:cs="Latha"/>
+                <w:sz w:val="28"/>
+                <w:szCs w:val="28"/>
+                <w:cs/>
+                <w:lang w:bidi="ta-IN"/>
+              </w:rPr>
+              <w:t>ஜ</w:t>
+            </w:r>
+            <w:r>
+              <w:rPr>
+                <w:rFonts w:ascii="BRH Tamil Tab Extra" w:hAnsi="BRH Tamil Tab Extra" w:cs="Latha"/>
+                <w:b/>
+                <w:sz w:val="32"/>
+                <w:szCs w:val="28"/>
+                <w:lang w:bidi="ta-IN"/>
+              </w:rPr>
+              <w:t>…</w:t>
+            </w:r>
+            <w:r>
+              <w:rPr>
+                <w:rFonts w:ascii="Latha" w:hAnsi="Latha" w:cs="Latha"/>
+                <w:sz w:val="28"/>
+                <w:szCs w:val="28"/>
+                <w:cs/>
+                <w:lang w:bidi="ta-IN"/>
+              </w:rPr>
+              <w:t>தி</w:t>
+            </w:r>
+            <w:r>
+              <w:rPr>
+                <w:rFonts w:ascii="BRH Tamil Tab Extra" w:hAnsi="BRH Tamil Tab Extra" w:cs="Latha"/>
+                <w:b/>
+                <w:sz w:val="32"/>
+                <w:szCs w:val="28"/>
+                <w:lang w:bidi="ta-IN"/>
+              </w:rPr>
+              <w:t>…</w:t>
+            </w:r>
+            <w:r>
+              <w:rPr>
+                <w:rFonts w:ascii="Latha" w:hAnsi="Latha" w:cs="Latha"/>
+                <w:sz w:val="28"/>
+                <w:szCs w:val="28"/>
+                <w:lang w:bidi="ta-IN"/>
+              </w:rPr>
+              <w:t xml:space="preserve"> </w:t>
+            </w:r>
+            <w:r>
+              <w:rPr>
+                <w:rFonts w:ascii="Latha" w:hAnsi="Latha" w:cs="Latha"/>
+                <w:sz w:val="28"/>
+                <w:szCs w:val="28"/>
+                <w:cs/>
+                <w:lang w:bidi="ta-IN"/>
+              </w:rPr>
+              <w:t>க்</w:t>
+            </w:r>
+            <w:r>
+              <w:rPr>
+                <w:rFonts w:ascii="Latha" w:hAnsi="Latha" w:cs="Latha"/>
+                <w:b/>
+                <w:bCs/>
+                <w:position w:val="-12"/>
+                <w:sz w:val="28"/>
+                <w:szCs w:val="28"/>
+                <w:cs/>
+                <w:lang w:bidi="ta-IN"/>
+              </w:rPr>
+              <w:t>4</w:t>
+            </w:r>
+            <w:r>
+              <w:rPr>
+                <w:rFonts w:ascii="Latha" w:hAnsi="Latha" w:cs="Latha"/>
+                <w:sz w:val="28"/>
+                <w:szCs w:val="28"/>
+                <w:cs/>
+                <w:lang w:bidi="ta-IN"/>
+              </w:rPr>
+              <w:t>னந்தி</w:t>
+            </w:r>
+            <w:r>
+              <w:rPr>
+                <w:rFonts w:ascii="BRH Tamil Tab Extra" w:hAnsi="BRH Tamil Tab Extra" w:cs="Latha"/>
+                <w:b/>
+                <w:sz w:val="36"/>
+                <w:szCs w:val="28"/>
+                <w:lang w:bidi="ta-IN"/>
+              </w:rPr>
+              <w:t>†</w:t>
+            </w:r>
+            <w:r>
+              <w:rPr>
+                <w:rFonts w:ascii="Latha" w:hAnsi="Latha" w:cs="Latha"/>
+                <w:sz w:val="28"/>
+                <w:szCs w:val="28"/>
+                <w:lang w:bidi="ta-IN"/>
+              </w:rPr>
+              <w:t xml:space="preserve"> | </w:t>
+            </w:r>
+            <w:r>
+              <w:rPr>
+                <w:rFonts w:ascii="Latha" w:hAnsi="Latha" w:cs="Latha"/>
+                <w:sz w:val="28"/>
+                <w:szCs w:val="28"/>
                 <w:highlight w:val="green"/>
-                <w:lang w:bidi="ml-IN"/>
-              </w:rPr>
-              <w:t>blÉ</w:t>
-            </w:r>
-            <w:r>
-              <w:rPr>
-                <w:rFonts w:ascii="BRH Devanagari Extra" w:hAnsi="BRH Devanagari Extra" w:cs="BRH Devanagari Extra"/>
-                <w:color w:val="000000"/>
-                <w:sz w:val="40"/>
-                <w:szCs w:val="40"/>
-                <w:lang w:bidi="ml-IN"/>
-              </w:rPr>
-              <w:t>ÎliÉ</w:t>
-            </w:r>
-            <w:r>
-              <w:rPr>
-                <w:rFonts w:ascii="BRH Malayalam Extra" w:hAnsi="BRH Malayalam Extra" w:cs="BRH Devanagari Extra"/>
-                <w:b/>
-                <w:color w:val="000000"/>
-                <w:sz w:val="32"/>
-                <w:szCs w:val="40"/>
-                <w:lang w:bidi="ml-IN"/>
-              </w:rPr>
-              <w:t>–</w:t>
-            </w:r>
-            <w:r>
-              <w:rPr>
-                <w:rFonts w:ascii="BRH Devanagari Extra" w:hAnsi="BRH Devanagari Extra" w:cs="BRH Devanagari Extra"/>
-                <w:color w:val="000000"/>
-                <w:sz w:val="40"/>
-                <w:szCs w:val="40"/>
-                <w:lang w:bidi="ml-IN"/>
-              </w:rPr>
-              <w:t xml:space="preserve"> uÉæ |</w:t>
+                <w:cs/>
+                <w:lang w:bidi="ta-IN"/>
+              </w:rPr>
+              <w:t>க்</w:t>
+            </w:r>
+            <w:r>
+              <w:rPr>
+                <w:rFonts w:ascii="Latha" w:hAnsi="Latha" w:cs="Latha"/>
+                <w:b/>
+                <w:bCs/>
+                <w:position w:val="-12"/>
+                <w:sz w:val="28"/>
+                <w:szCs w:val="28"/>
+                <w:highlight w:val="green"/>
+                <w:cs/>
+                <w:lang w:bidi="ta-IN"/>
+              </w:rPr>
+              <w:t>4</w:t>
+            </w:r>
+            <w:r>
+              <w:rPr>
+                <w:rFonts w:ascii="Latha" w:hAnsi="Latha" w:cs="Latha"/>
+                <w:sz w:val="28"/>
+                <w:szCs w:val="28"/>
+                <w:highlight w:val="green"/>
+                <w:cs/>
+                <w:lang w:bidi="ta-IN"/>
+              </w:rPr>
+              <w:t>ன</w:t>
+            </w:r>
+            <w:r>
+              <w:rPr>
+                <w:rFonts w:ascii="Latha" w:hAnsi="Latha" w:cs="Latha"/>
+                <w:sz w:val="28"/>
+                <w:szCs w:val="28"/>
+                <w:cs/>
+                <w:lang w:bidi="ta-IN"/>
+              </w:rPr>
+              <w:t>ந்தி</w:t>
+            </w:r>
+            <w:r>
+              <w:rPr>
+                <w:rFonts w:ascii="BRH Tamil Tab Extra" w:hAnsi="BRH Tamil Tab Extra" w:cs="Latha"/>
+                <w:b/>
+                <w:sz w:val="32"/>
+                <w:szCs w:val="28"/>
+                <w:lang w:bidi="ta-IN"/>
+              </w:rPr>
+              <w:t>…</w:t>
+            </w:r>
+            <w:r>
+              <w:rPr>
+                <w:rFonts w:ascii="Latha" w:hAnsi="Latha" w:cs="Latha"/>
+                <w:sz w:val="28"/>
+                <w:szCs w:val="28"/>
+                <w:lang w:bidi="ta-IN"/>
+              </w:rPr>
+              <w:t xml:space="preserve"> </w:t>
+            </w:r>
+            <w:r>
+              <w:rPr>
+                <w:rFonts w:ascii="Latha" w:hAnsi="Latha" w:cs="Latha"/>
+                <w:sz w:val="28"/>
+                <w:szCs w:val="28"/>
+                <w:cs/>
+                <w:lang w:bidi="ta-IN"/>
+              </w:rPr>
+              <w:t>வை</w:t>
+            </w:r>
+            <w:r>
+              <w:rPr>
+                <w:rFonts w:ascii="Latha" w:hAnsi="Latha" w:cs="Latha"/>
+                <w:sz w:val="28"/>
+                <w:szCs w:val="28"/>
+                <w:lang w:bidi="ta-IN"/>
+              </w:rPr>
+              <w:t xml:space="preserve"> |</w:t>
             </w:r>
           </w:p>
         </w:tc>
@@ -2588,7 +3762,6 @@
           <w:szCs w:val="40"/>
           <w:lang w:val="en-IN" w:eastAsia="en-IN"/>
         </w:rPr>
-        <w:lastRenderedPageBreak/>
         <w:t>"</w:t>
       </w:r>
       <w:r>
@@ -2633,7 +3806,16 @@
           <w:bCs/>
           <w:sz w:val="32"/>
         </w:rPr>
-        <w:t>replaced with</w:t>
+        <w:t xml:space="preserve">replaced </w:t>
+      </w:r>
+      <w:proofErr w:type="gramStart"/>
+      <w:r>
+        <w:rPr>
+          <w:b/>
+          <w:bCs/>
+          <w:sz w:val="32"/>
+        </w:rPr>
+        <w:t>with</w:t>
       </w:r>
       <w:r>
         <w:rPr>
@@ -2655,6 +3837,7 @@
         </w:rPr>
         <w:t>"</w:t>
       </w:r>
+      <w:proofErr w:type="gramEnd"/>
       <w:r>
         <w:rPr>
           <w:rFonts w:ascii="Latha" w:hAnsi="Latha" w:cs="Latha"/>
@@ -2721,18 +3904,6 @@
         </w:rPr>
         <w:t>=============</w:t>
       </w:r>
-    </w:p>
-    <w:p>
-      <w:pPr>
-        <w:jc w:val="center"/>
-        <w:rPr>
-          <w:b/>
-          <w:bCs/>
-          <w:sz w:val="32"/>
-          <w:szCs w:val="32"/>
-          <w:u w:val="single"/>
-        </w:rPr>
-      </w:pPr>
     </w:p>
     <w:p>
       <w:pPr>
@@ -2835,7 +4006,18 @@
           <w:szCs w:val="32"/>
           <w:u w:val="single"/>
         </w:rPr>
-        <w:t xml:space="preserve"> Corrections –Observed till </w:t>
+        <w:t xml:space="preserve"> Corrections –Observed </w:t>
+      </w:r>
+      <w:proofErr w:type="gramStart"/>
+      <w:r>
+        <w:rPr>
+          <w:b/>
+          <w:bCs/>
+          <w:sz w:val="32"/>
+          <w:szCs w:val="32"/>
+          <w:u w:val="single"/>
+        </w:rPr>
+        <w:t xml:space="preserve">till </w:t>
       </w:r>
       <w:r>
         <w:rPr>
@@ -2848,6 +4030,7 @@
         </w:rPr>
         <w:t>???</w:t>
       </w:r>
+      <w:proofErr w:type="gramEnd"/>
     </w:p>
     <w:p>
       <w:pPr>
@@ -2862,7 +4045,23 @@
           <w:b/>
           <w:bCs/>
         </w:rPr>
-        <w:t>(ignore those which are already incorporated in your book’s version and date)</w:t>
+        <w:t>(</w:t>
+      </w:r>
+      <w:proofErr w:type="gramStart"/>
+      <w:r>
+        <w:rPr>
+          <w:b/>
+          <w:bCs/>
+        </w:rPr>
+        <w:t>ignore</w:t>
+      </w:r>
+      <w:proofErr w:type="gramEnd"/>
+      <w:r>
+        <w:rPr>
+          <w:b/>
+          <w:bCs/>
+        </w:rPr>
+        <w:t xml:space="preserve"> those which are already incorporated in your book’s version and date)</w:t>
       </w:r>
     </w:p>
     <w:tbl>
@@ -3670,6 +4869,7 @@
     <w:lsdException w:name="HTML Sample" w:semiHidden="1" w:unhideWhenUsed="1"/>
     <w:lsdException w:name="HTML Typewriter" w:semiHidden="1" w:unhideWhenUsed="1"/>
     <w:lsdException w:name="HTML Variable" w:semiHidden="1" w:unhideWhenUsed="1"/>
+    <w:lsdException w:name="Normal Table" w:semiHidden="1" w:unhideWhenUsed="1"/>
     <w:lsdException w:name="annotation subject" w:semiHidden="1" w:unhideWhenUsed="1"/>
     <w:lsdException w:name="No List" w:semiHidden="1" w:unhideWhenUsed="1"/>
     <w:lsdException w:name="Outline List 1" w:semiHidden="1" w:unhideWhenUsed="1"/>
@@ -3712,8 +4912,11 @@
     <w:lsdException w:name="Table Contemporary" w:semiHidden="1" w:unhideWhenUsed="1"/>
     <w:lsdException w:name="Table Elegant" w:semiHidden="1" w:unhideWhenUsed="1"/>
     <w:lsdException w:name="Table Professional" w:semiHidden="1" w:unhideWhenUsed="1"/>
+    <w:lsdException w:name="Table Subtle 1" w:semiHidden="1" w:unhideWhenUsed="1"/>
     <w:lsdException w:name="Table Subtle 2" w:semiHidden="1" w:unhideWhenUsed="1"/>
     <w:lsdException w:name="Table Web 1" w:semiHidden="1" w:unhideWhenUsed="1"/>
+    <w:lsdException w:name="Table Web 2" w:semiHidden="1" w:unhideWhenUsed="1"/>
+    <w:lsdException w:name="Table Web 3" w:semiHidden="1" w:unhideWhenUsed="1"/>
     <w:lsdException w:name="Balloon Text" w:semiHidden="1" w:unhideWhenUsed="1"/>
     <w:lsdException w:name="Table Grid" w:uiPriority="59"/>
     <w:lsdException w:name="Table Theme" w:semiHidden="1" w:unhideWhenUsed="1"/>

</xml_diff>